<commit_message>
completed presentation on fuzzy systems
</commit_message>
<xml_diff>
--- a/СГТУ 6 сем/_Курсовые/CтатьяМобильное.docx
+++ b/СГТУ 6 сем/_Курсовые/CтатьяМобильное.docx
@@ -1,6 +1,6 @@
 
 <file path=word/document.xml><?xml version="1.0" encoding="utf-8"?>
-<w:document xmlns:wpc="http://schemas.microsoft.com/office/word/2010/wordprocessingCanvas" xmlns:cx="http://schemas.microsoft.com/office/drawing/2014/chartex" xmlns:cx1="http://schemas.microsoft.com/office/drawing/2015/9/8/chartex" xmlns:cx2="http://schemas.microsoft.com/office/drawing/2015/10/21/chartex" xmlns:cx3="http://schemas.microsoft.com/office/drawing/2016/5/9/chartex" xmlns:cx4="http://schemas.microsoft.com/office/drawing/2016/5/10/chartex" xmlns:cx5="http://schemas.microsoft.com/office/drawing/2016/5/11/chartex" xmlns:cx6="http://schemas.microsoft.com/office/drawing/2016/5/12/chartex" xmlns:cx7="http://schemas.microsoft.com/office/drawing/2016/5/13/chartex" xmlns:cx8="http://schemas.microsoft.com/office/drawing/2016/5/14/chartex" xmlns:mc="http://schemas.openxmlformats.org/markup-compatibility/2006" xmlns:aink="http://schemas.microsoft.com/office/drawing/2016/ink" xmlns:am3d="http://schemas.microsoft.com/office/drawing/2017/model3d" xmlns:o="urn:schemas-microsoft-com:office:office" xmlns:oel="http://schemas.microsoft.com/office/2019/extlst" xmlns:r="http://schemas.openxmlformats.org/officeDocument/2006/relationships" xmlns:m="http://schemas.openxmlformats.org/officeDocument/2006/math" xmlns:v="urn:schemas-microsoft-com:vml" xmlns:wp14="http://schemas.microsoft.com/office/word/2010/wordprocessingDrawing" xmlns:wp="http://schemas.openxmlformats.org/drawingml/2006/wordprocessingDrawing" xmlns:w10="urn:schemas-microsoft-com:office:word" xmlns:w="http://schemas.openxmlformats.org/wordprocessingml/2006/main" xmlns:w14="http://schemas.microsoft.com/office/word/2010/wordml" xmlns:w15="http://schemas.microsoft.com/office/word/2012/wordml" xmlns:w16cex="http://schemas.microsoft.com/office/word/2018/wordml/cex" xmlns:w16cid="http://schemas.microsoft.com/office/word/2016/wordml/cid" xmlns:w16="http://schemas.microsoft.com/office/word/2018/wordml" xmlns:w16sdtdh="http://schemas.microsoft.com/office/word/2020/wordml/sdtdatahash" xmlns:w16se="http://schemas.microsoft.com/office/word/2015/wordml/symex" xmlns:wpg="http://schemas.microsoft.com/office/word/2010/wordprocessingGroup" xmlns:wpi="http://schemas.microsoft.com/office/word/2010/wordprocessingInk" xmlns:wne="http://schemas.microsoft.com/office/word/2006/wordml" xmlns:wps="http://schemas.microsoft.com/office/word/2010/wordprocessingShape" mc:Ignorable="w14 w15 w16se w16cid w16 w16cex w16sdtdh wp14">
+<w:document xmlns:wpc="http://schemas.microsoft.com/office/word/2010/wordprocessingCanvas" xmlns:mc="http://schemas.openxmlformats.org/markup-compatibility/2006" xmlns:o="urn:schemas-microsoft-com:office:office" xmlns:r="http://schemas.openxmlformats.org/officeDocument/2006/relationships" xmlns:m="http://schemas.openxmlformats.org/officeDocument/2006/math" xmlns:v="urn:schemas-microsoft-com:vml" xmlns:wp14="http://schemas.microsoft.com/office/word/2010/wordprocessingDrawing" xmlns:wp="http://schemas.openxmlformats.org/drawingml/2006/wordprocessingDrawing" xmlns:w10="urn:schemas-microsoft-com:office:word" xmlns:w="http://schemas.openxmlformats.org/wordprocessingml/2006/main" xmlns:w14="http://schemas.microsoft.com/office/word/2010/wordml" xmlns:wpg="http://schemas.microsoft.com/office/word/2010/wordprocessingGroup" xmlns:wpi="http://schemas.microsoft.com/office/word/2010/wordprocessingInk" xmlns:wne="http://schemas.microsoft.com/office/word/2006/wordml" xmlns:wps="http://schemas.microsoft.com/office/word/2010/wordprocessingShape" mc:Ignorable="w14 wp14">
   <w:body>
     <w:p>
       <w:pPr>
@@ -135,7 +135,7 @@
       <w:r>
         <w:t xml:space="preserve">Россия, Саратов, </w:t>
       </w:r>
-      <w:hyperlink r:id="rId5" w:history="1">
+      <w:hyperlink r:id="rId6" w:history="1">
         <w:r>
           <w:t>t2uwsmd@gmail.com</w:t>
         </w:r>
@@ -163,7 +163,7 @@
       <w:r>
         <w:t xml:space="preserve">Россия, Саратов, </w:t>
       </w:r>
-      <w:hyperlink r:id="rId6" w:history="1">
+      <w:hyperlink r:id="rId7" w:history="1">
         <w:r>
           <w:t>ararat_vanyan@bk.ru</w:t>
         </w:r>
@@ -611,33 +611,19 @@
         <w:rPr>
           <w:color w:val="000000"/>
         </w:rPr>
-        <w:t xml:space="preserve">опасно, чем ложное </w:t>
-      </w:r>
-      <w:proofErr w:type="gramStart"/>
+        <w:t xml:space="preserve">опасно, чем ложное предсказание </w:t>
+      </w:r>
       <w:r>
         <w:rPr>
           <w:color w:val="000000"/>
         </w:rPr>
-        <w:t xml:space="preserve">предсказание </w:t>
+        <w:t xml:space="preserve"> </w:t>
       </w:r>
       <w:r>
         <w:rPr>
           <w:color w:val="000000"/>
         </w:rPr>
-        <w:t xml:space="preserve"> </w:t>
-      </w:r>
-      <w:r>
-        <w:rPr>
-          <w:color w:val="000000"/>
-        </w:rPr>
-        <w:t>кровотечения</w:t>
-      </w:r>
-      <w:proofErr w:type="gramEnd"/>
-      <w:r>
-        <w:rPr>
-          <w:color w:val="000000"/>
-        </w:rPr>
-        <w:t>.</w:t>
+        <w:t>кровотечения.</w:t>
       </w:r>
     </w:p>
     <w:p>
@@ -1177,7 +1163,7 @@
           <w:sz w:val="28"/>
           <w:szCs w:val="28"/>
         </w:rPr>
-        <w:t>MVVM (Model-View-</w:t>
+        <w:t>MVVM (</w:t>
       </w:r>
       <w:proofErr w:type="spellStart"/>
       <w:r>
@@ -1187,7 +1173,7 @@
           <w:sz w:val="28"/>
           <w:szCs w:val="28"/>
         </w:rPr>
-        <w:t>ViewModel</w:t>
+        <w:t>Model-View-ViewModel</w:t>
       </w:r>
       <w:proofErr w:type="spellEnd"/>
       <w:r>
@@ -1411,6 +1397,12 @@
           <w:color w:val="0070C0"/>
         </w:rPr>
         <w:t>процентов вероятности возникновения кровотечения</w:t>
+      </w:r>
+      <w:r>
+        <w:rPr>
+          <w:color w:val="0070C0"/>
+        </w:rPr>
+        <w:t>.</w:t>
       </w:r>
     </w:p>
     <w:p>
@@ -1560,7 +1552,7 @@
           <w:sz w:val="28"/>
           <w:szCs w:val="28"/>
         </w:rPr>
-        <w:t xml:space="preserve">что позволяет централизованно собирать и анализировать новые данные для расширения обучающей выборки. Передача информации </w:t>
+        <w:t xml:space="preserve">что позволяет централизованно собирать и анализировать новые данные для </w:t>
       </w:r>
       <w:r>
         <w:rPr>
@@ -1568,16 +1560,24 @@
           <w:sz w:val="28"/>
           <w:szCs w:val="28"/>
         </w:rPr>
-        <w:t xml:space="preserve">на </w:t>
-      </w:r>
-      <w:proofErr w:type="spellStart"/>
+        <w:lastRenderedPageBreak/>
+        <w:t xml:space="preserve">расширения обучающей выборки. Передача информации </w:t>
+      </w:r>
       <w:r>
         <w:rPr>
           <w:color w:val="0070C0"/>
           <w:sz w:val="28"/>
           <w:szCs w:val="28"/>
         </w:rPr>
-        <w:lastRenderedPageBreak/>
+        <w:t xml:space="preserve">на </w:t>
+      </w:r>
+      <w:proofErr w:type="spellStart"/>
+      <w:r>
+        <w:rPr>
+          <w:color w:val="0070C0"/>
+          <w:sz w:val="28"/>
+          <w:szCs w:val="28"/>
+        </w:rPr>
         <w:t>Яндекс.Диск</w:t>
       </w:r>
       <w:proofErr w:type="spellEnd"/>
@@ -1677,7 +1677,17 @@
           <w:sz w:val="28"/>
           <w:szCs w:val="28"/>
         </w:rPr>
-        <w:t>достоверность. Такой подход позволяет постепенно улучшать алгоритмы оценки риска за счет актуальных клинических случаев, сохраняя при этом контроль над качеством поступающей информации.</w:t>
+        <w:t xml:space="preserve">достоверность. Такой подход позволяет постепенно улучшать алгоритмы оценки риска за счет актуальных клинических случаев, сохраняя при этом </w:t>
+      </w:r>
+      <w:bookmarkStart w:id="5" w:name="_GoBack"/>
+      <w:bookmarkEnd w:id="5"/>
+      <w:r>
+        <w:rPr>
+          <w:color w:val="0070C0"/>
+          <w:sz w:val="28"/>
+          <w:szCs w:val="28"/>
+        </w:rPr>
+        <w:t>контроль над качеством поступающей информации.</w:t>
       </w:r>
     </w:p>
     <w:p>
@@ -4210,44 +4220,44 @@
           <w:rFonts w:cstheme="minorHAnsi"/>
           <w:color w:val="000000"/>
         </w:rPr>
-        <w:t xml:space="preserve">риложение позволяет оперативно у постели пациента оценить риск повторного кровотечения и вовремя принять меры по спасению пациента. Прогностические характеристики алгоритма прогнозирования, реализованного в приложении не уступают характеристикам </w:t>
-      </w:r>
+        <w:t xml:space="preserve">риложение позволяет оперативно у постели пациента оценить риск повторного кровотечения и вовремя принять меры по спасению пациента. Прогностические характеристики </w:t>
+      </w:r>
+      <w:proofErr w:type="gramStart"/>
       <w:r>
         <w:rPr>
           <w:rFonts w:cstheme="minorHAnsi"/>
           <w:color w:val="000000"/>
         </w:rPr>
-        <w:t>хорошо зарекомендовавшей се</w:t>
-      </w:r>
+        <w:t>алгоритма прогнозирования, реализованного в приложении не уступают</w:t>
+      </w:r>
+      <w:proofErr w:type="gramEnd"/>
       <w:r>
         <w:rPr>
           <w:rFonts w:cstheme="minorHAnsi"/>
           <w:color w:val="000000"/>
         </w:rPr>
-        <w:t xml:space="preserve">бя </w:t>
-      </w:r>
-      <w:proofErr w:type="gramStart"/>
+        <w:t xml:space="preserve"> характеристикам </w:t>
+      </w:r>
       <w:r>
         <w:rPr>
           <w:rFonts w:cstheme="minorHAnsi"/>
           <w:color w:val="000000"/>
         </w:rPr>
-        <w:t xml:space="preserve">программы  </w:t>
+        <w:t>хорошо зарекомендовавшей се</w:t>
       </w:r>
       <w:r>
         <w:rPr>
           <w:rFonts w:cstheme="minorHAnsi"/>
           <w:color w:val="000000"/>
         </w:rPr>
-        <w:t>DIAGN</w:t>
-      </w:r>
-      <w:proofErr w:type="gramEnd"/>
+        <w:t xml:space="preserve">бя программы  </w:t>
+      </w:r>
       <w:r>
         <w:rPr>
           <w:rFonts w:cstheme="minorHAnsi"/>
           <w:color w:val="000000"/>
         </w:rPr>
-        <w:t>1</w:t>
+        <w:t>DIAGN1</w:t>
       </w:r>
       <w:r>
         <w:rPr>
@@ -4370,7 +4380,7 @@
 </file>
 
 <file path=word/comments.xml><?xml version="1.0" encoding="utf-8"?>
-<w:comments xmlns:wpc="http://schemas.microsoft.com/office/word/2010/wordprocessingCanvas" xmlns:cx="http://schemas.microsoft.com/office/drawing/2014/chartex" xmlns:cx1="http://schemas.microsoft.com/office/drawing/2015/9/8/chartex" xmlns:cx2="http://schemas.microsoft.com/office/drawing/2015/10/21/chartex" xmlns:cx3="http://schemas.microsoft.com/office/drawing/2016/5/9/chartex" xmlns:cx4="http://schemas.microsoft.com/office/drawing/2016/5/10/chartex" xmlns:cx5="http://schemas.microsoft.com/office/drawing/2016/5/11/chartex" xmlns:cx6="http://schemas.microsoft.com/office/drawing/2016/5/12/chartex" xmlns:cx7="http://schemas.microsoft.com/office/drawing/2016/5/13/chartex" xmlns:cx8="http://schemas.microsoft.com/office/drawing/2016/5/14/chartex" xmlns:mc="http://schemas.openxmlformats.org/markup-compatibility/2006" xmlns:aink="http://schemas.microsoft.com/office/drawing/2016/ink" xmlns:am3d="http://schemas.microsoft.com/office/drawing/2017/model3d" xmlns:o="urn:schemas-microsoft-com:office:office" xmlns:oel="http://schemas.microsoft.com/office/2019/extlst" xmlns:r="http://schemas.openxmlformats.org/officeDocument/2006/relationships" xmlns:m="http://schemas.openxmlformats.org/officeDocument/2006/math" xmlns:v="urn:schemas-microsoft-com:vml" xmlns:wp14="http://schemas.microsoft.com/office/word/2010/wordprocessingDrawing" xmlns:wp="http://schemas.openxmlformats.org/drawingml/2006/wordprocessingDrawing" xmlns:w10="urn:schemas-microsoft-com:office:word" xmlns:w="http://schemas.openxmlformats.org/wordprocessingml/2006/main" xmlns:w14="http://schemas.microsoft.com/office/word/2010/wordml" xmlns:w15="http://schemas.microsoft.com/office/word/2012/wordml" xmlns:w16cex="http://schemas.microsoft.com/office/word/2018/wordml/cex" xmlns:w16cid="http://schemas.microsoft.com/office/word/2016/wordml/cid" xmlns:w16="http://schemas.microsoft.com/office/word/2018/wordml" xmlns:w16sdtdh="http://schemas.microsoft.com/office/word/2020/wordml/sdtdatahash" xmlns:w16se="http://schemas.microsoft.com/office/word/2015/wordml/symex" xmlns:wpg="http://schemas.microsoft.com/office/word/2010/wordprocessingGroup" xmlns:wpi="http://schemas.microsoft.com/office/word/2010/wordprocessingInk" xmlns:wne="http://schemas.microsoft.com/office/word/2006/wordml" xmlns:wps="http://schemas.microsoft.com/office/word/2010/wordprocessingShape" mc:Ignorable="w14 w15 w16se w16cid w16 w16cex w16sdtdh wp14">
+<w:comments xmlns:wpc="http://schemas.microsoft.com/office/word/2010/wordprocessingCanvas" xmlns:mc="http://schemas.openxmlformats.org/markup-compatibility/2006" xmlns:o="urn:schemas-microsoft-com:office:office" xmlns:r="http://schemas.openxmlformats.org/officeDocument/2006/relationships" xmlns:m="http://schemas.openxmlformats.org/officeDocument/2006/math" xmlns:v="urn:schemas-microsoft-com:vml" xmlns:wp14="http://schemas.microsoft.com/office/word/2010/wordprocessingDrawing" xmlns:wp="http://schemas.openxmlformats.org/drawingml/2006/wordprocessingDrawing" xmlns:w10="urn:schemas-microsoft-com:office:word" xmlns:w="http://schemas.openxmlformats.org/wordprocessingml/2006/main" xmlns:w14="http://schemas.microsoft.com/office/word/2010/wordml" xmlns:wpg="http://schemas.microsoft.com/office/word/2010/wordprocessingGroup" xmlns:wpi="http://schemas.microsoft.com/office/word/2010/wordprocessingInk" xmlns:wne="http://schemas.microsoft.com/office/word/2006/wordml" xmlns:wps="http://schemas.microsoft.com/office/word/2010/wordprocessingShape" mc:Ignorable="w14 wp14">
   <w:comment w:id="1" w:author="Admin" w:date="2025-04-06T20:53:00Z" w:initials="A">
     <w:p>
       <w:pPr>
@@ -4492,8 +4502,8 @@
 </file>
 
 <file path=word/numbering.xml><?xml version="1.0" encoding="utf-8"?>
-<w:numbering xmlns:wpc="http://schemas.microsoft.com/office/word/2010/wordprocessingCanvas" xmlns:cx="http://schemas.microsoft.com/office/drawing/2014/chartex" xmlns:cx1="http://schemas.microsoft.com/office/drawing/2015/9/8/chartex" xmlns:cx2="http://schemas.microsoft.com/office/drawing/2015/10/21/chartex" xmlns:cx3="http://schemas.microsoft.com/office/drawing/2016/5/9/chartex" xmlns:cx4="http://schemas.microsoft.com/office/drawing/2016/5/10/chartex" xmlns:cx5="http://schemas.microsoft.com/office/drawing/2016/5/11/chartex" xmlns:cx6="http://schemas.microsoft.com/office/drawing/2016/5/12/chartex" xmlns:cx7="http://schemas.microsoft.com/office/drawing/2016/5/13/chartex" xmlns:cx8="http://schemas.microsoft.com/office/drawing/2016/5/14/chartex" xmlns:mc="http://schemas.openxmlformats.org/markup-compatibility/2006" xmlns:aink="http://schemas.microsoft.com/office/drawing/2016/ink" xmlns:am3d="http://schemas.microsoft.com/office/drawing/2017/model3d" xmlns:o="urn:schemas-microsoft-com:office:office" xmlns:oel="http://schemas.microsoft.com/office/2019/extlst" xmlns:r="http://schemas.openxmlformats.org/officeDocument/2006/relationships" xmlns:m="http://schemas.openxmlformats.org/officeDocument/2006/math" xmlns:v="urn:schemas-microsoft-com:vml" xmlns:wp14="http://schemas.microsoft.com/office/word/2010/wordprocessingDrawing" xmlns:wp="http://schemas.openxmlformats.org/drawingml/2006/wordprocessingDrawing" xmlns:w10="urn:schemas-microsoft-com:office:word" xmlns:w="http://schemas.openxmlformats.org/wordprocessingml/2006/main" xmlns:w14="http://schemas.microsoft.com/office/word/2010/wordml" xmlns:w15="http://schemas.microsoft.com/office/word/2012/wordml" xmlns:w16cex="http://schemas.microsoft.com/office/word/2018/wordml/cex" xmlns:w16cid="http://schemas.microsoft.com/office/word/2016/wordml/cid" xmlns:w16="http://schemas.microsoft.com/office/word/2018/wordml" xmlns:w16sdtdh="http://schemas.microsoft.com/office/word/2020/wordml/sdtdatahash" xmlns:w16se="http://schemas.microsoft.com/office/word/2015/wordml/symex" xmlns:wpg="http://schemas.microsoft.com/office/word/2010/wordprocessingGroup" xmlns:wpi="http://schemas.microsoft.com/office/word/2010/wordprocessingInk" xmlns:wne="http://schemas.microsoft.com/office/word/2006/wordml" xmlns:wps="http://schemas.microsoft.com/office/word/2010/wordprocessingShape" mc:Ignorable="w14 w15 w16se w16cid w16 w16cex w16sdtdh wp14">
-  <w:abstractNum w:abstractNumId="0" w15:restartNumberingAfterBreak="0">
+<w:numbering xmlns:wpc="http://schemas.microsoft.com/office/word/2010/wordprocessingCanvas" xmlns:mc="http://schemas.openxmlformats.org/markup-compatibility/2006" xmlns:o="urn:schemas-microsoft-com:office:office" xmlns:r="http://schemas.openxmlformats.org/officeDocument/2006/relationships" xmlns:m="http://schemas.openxmlformats.org/officeDocument/2006/math" xmlns:v="urn:schemas-microsoft-com:vml" xmlns:wp14="http://schemas.microsoft.com/office/word/2010/wordprocessingDrawing" xmlns:wp="http://schemas.openxmlformats.org/drawingml/2006/wordprocessingDrawing" xmlns:w10="urn:schemas-microsoft-com:office:word" xmlns:w="http://schemas.openxmlformats.org/wordprocessingml/2006/main" xmlns:w14="http://schemas.microsoft.com/office/word/2010/wordml" xmlns:wpg="http://schemas.microsoft.com/office/word/2010/wordprocessingGroup" xmlns:wpi="http://schemas.microsoft.com/office/word/2010/wordprocessingInk" xmlns:wne="http://schemas.microsoft.com/office/word/2006/wordml" xmlns:wps="http://schemas.microsoft.com/office/word/2010/wordprocessingShape" mc:Ignorable="w14 wp14">
+  <w:abstractNum w:abstractNumId="0">
     <w:nsid w:val="00173049"/>
     <w:multiLevelType w:val="hybridMultilevel"/>
     <w:tmpl w:val="FFF03752"/>
@@ -4582,7 +4592,7 @@
       </w:pPr>
     </w:lvl>
   </w:abstractNum>
-  <w:abstractNum w:abstractNumId="1" w15:restartNumberingAfterBreak="0">
+  <w:abstractNum w:abstractNumId="1">
     <w:nsid w:val="2A48498E"/>
     <w:multiLevelType w:val="multilevel"/>
     <w:tmpl w:val="FF4A87F0"/>
@@ -4699,7 +4709,7 @@
       </w:pPr>
     </w:lvl>
   </w:abstractNum>
-  <w:abstractNum w:abstractNumId="2" w15:restartNumberingAfterBreak="0">
+  <w:abstractNum w:abstractNumId="2">
     <w:nsid w:val="38652A4C"/>
     <w:multiLevelType w:val="multilevel"/>
     <w:tmpl w:val="E606F9AE"/>
@@ -4848,7 +4858,7 @@
       </w:rPr>
     </w:lvl>
   </w:abstractNum>
-  <w:abstractNum w:abstractNumId="3" w15:restartNumberingAfterBreak="0">
+  <w:abstractNum w:abstractNumId="3">
     <w:nsid w:val="6C7F05D1"/>
     <w:multiLevelType w:val="multilevel"/>
     <w:tmpl w:val="BEDCA65A"/>
@@ -4965,7 +4975,7 @@
       </w:pPr>
     </w:lvl>
   </w:abstractNum>
-  <w:abstractNum w:abstractNumId="4" w15:restartNumberingAfterBreak="0">
+  <w:abstractNum w:abstractNumId="4">
     <w:nsid w:val="73F37CA4"/>
     <w:multiLevelType w:val="multilevel"/>
     <w:tmpl w:val="F77C120A"/>
@@ -5114,7 +5124,7 @@
       </w:rPr>
     </w:lvl>
   </w:abstractNum>
-  <w:abstractNum w:abstractNumId="5" w15:restartNumberingAfterBreak="0">
+  <w:abstractNum w:abstractNumId="5">
     <w:nsid w:val="74897CA0"/>
     <w:multiLevelType w:val="multilevel"/>
     <w:tmpl w:val="C4604FA6"/>
@@ -5263,22 +5273,22 @@
       </w:rPr>
     </w:lvl>
   </w:abstractNum>
-  <w:num w:numId="1" w16cid:durableId="759957555">
+  <w:num w:numId="1">
     <w:abstractNumId w:val="2"/>
   </w:num>
-  <w:num w:numId="2" w16cid:durableId="1974823404">
+  <w:num w:numId="2">
     <w:abstractNumId w:val="5"/>
   </w:num>
-  <w:num w:numId="3" w16cid:durableId="1056852543">
+  <w:num w:numId="3">
     <w:abstractNumId w:val="4"/>
   </w:num>
-  <w:num w:numId="4" w16cid:durableId="684477722">
+  <w:num w:numId="4">
     <w:abstractNumId w:val="1"/>
   </w:num>
-  <w:num w:numId="5" w16cid:durableId="1415856214">
+  <w:num w:numId="5">
     <w:abstractNumId w:val="3"/>
   </w:num>
-  <w:num w:numId="6" w16cid:durableId="951088665">
+  <w:num w:numId="6">
     <w:abstractNumId w:val="0"/>
   </w:num>
 </w:numbering>
@@ -5293,7 +5303,7 @@
 </file>
 
 <file path=word/styles.xml><?xml version="1.0" encoding="utf-8"?>
-<w:styles xmlns:mc="http://schemas.openxmlformats.org/markup-compatibility/2006" xmlns:r="http://schemas.openxmlformats.org/officeDocument/2006/relationships" xmlns:w="http://schemas.openxmlformats.org/wordprocessingml/2006/main" xmlns:w14="http://schemas.microsoft.com/office/word/2010/wordml" xmlns:w15="http://schemas.microsoft.com/office/word/2012/wordml" xmlns:w16cex="http://schemas.microsoft.com/office/word/2018/wordml/cex" xmlns:w16cid="http://schemas.microsoft.com/office/word/2016/wordml/cid" xmlns:w16="http://schemas.microsoft.com/office/word/2018/wordml" xmlns:w16sdtdh="http://schemas.microsoft.com/office/word/2020/wordml/sdtdatahash" xmlns:w16se="http://schemas.microsoft.com/office/word/2015/wordml/symex" mc:Ignorable="w14 w15 w16se w16cid w16 w16cex w16sdtdh">
+<w:styles xmlns:mc="http://schemas.openxmlformats.org/markup-compatibility/2006" xmlns:r="http://schemas.openxmlformats.org/officeDocument/2006/relationships" xmlns:w="http://schemas.openxmlformats.org/wordprocessingml/2006/main" xmlns:w14="http://schemas.microsoft.com/office/word/2010/wordml" mc:Ignorable="w14">
   <w:docDefaults>
     <w:rPrDefault>
       <w:rPr>
@@ -5312,383 +5322,144 @@
       </w:pPr>
     </w:pPrDefault>
   </w:docDefaults>
-  <w:latentStyles w:defLockedState="0" w:defUIPriority="99" w:defSemiHidden="0" w:defUnhideWhenUsed="0" w:defQFormat="0" w:count="376">
-    <w:lsdException w:name="Normal" w:uiPriority="0"/>
-    <w:lsdException w:name="heading 1" w:uiPriority="9"/>
-    <w:lsdException w:name="heading 2" w:semiHidden="1" w:uiPriority="9" w:unhideWhenUsed="1"/>
-    <w:lsdException w:name="heading 3" w:semiHidden="1" w:uiPriority="9" w:unhideWhenUsed="1"/>
-    <w:lsdException w:name="heading 4" w:semiHidden="1" w:uiPriority="9" w:unhideWhenUsed="1"/>
-    <w:lsdException w:name="heading 5" w:semiHidden="1" w:uiPriority="9" w:unhideWhenUsed="1"/>
-    <w:lsdException w:name="heading 6" w:semiHidden="1" w:uiPriority="9" w:unhideWhenUsed="1"/>
-    <w:lsdException w:name="heading 7" w:semiHidden="1" w:uiPriority="9" w:unhideWhenUsed="1" w:qFormat="1"/>
-    <w:lsdException w:name="heading 8" w:semiHidden="1" w:uiPriority="9" w:unhideWhenUsed="1" w:qFormat="1"/>
-    <w:lsdException w:name="heading 9" w:semiHidden="1" w:uiPriority="9" w:unhideWhenUsed="1" w:qFormat="1"/>
-    <w:lsdException w:name="index 1" w:semiHidden="1" w:unhideWhenUsed="1"/>
-    <w:lsdException w:name="index 2" w:semiHidden="1" w:unhideWhenUsed="1"/>
-    <w:lsdException w:name="index 3" w:semiHidden="1" w:unhideWhenUsed="1"/>
-    <w:lsdException w:name="index 4" w:semiHidden="1" w:unhideWhenUsed="1"/>
-    <w:lsdException w:name="index 5" w:semiHidden="1" w:unhideWhenUsed="1"/>
-    <w:lsdException w:name="index 6" w:semiHidden="1" w:unhideWhenUsed="1"/>
-    <w:lsdException w:name="index 7" w:semiHidden="1" w:unhideWhenUsed="1"/>
-    <w:lsdException w:name="index 8" w:semiHidden="1" w:unhideWhenUsed="1"/>
-    <w:lsdException w:name="index 9" w:semiHidden="1" w:unhideWhenUsed="1"/>
-    <w:lsdException w:name="toc 1" w:semiHidden="1" w:uiPriority="39" w:unhideWhenUsed="1"/>
-    <w:lsdException w:name="toc 2" w:semiHidden="1" w:uiPriority="39" w:unhideWhenUsed="1"/>
-    <w:lsdException w:name="toc 3" w:semiHidden="1" w:uiPriority="39" w:unhideWhenUsed="1"/>
-    <w:lsdException w:name="toc 4" w:semiHidden="1" w:uiPriority="39" w:unhideWhenUsed="1"/>
-    <w:lsdException w:name="toc 5" w:semiHidden="1" w:uiPriority="39" w:unhideWhenUsed="1"/>
-    <w:lsdException w:name="toc 6" w:semiHidden="1" w:uiPriority="39" w:unhideWhenUsed="1"/>
-    <w:lsdException w:name="toc 7" w:semiHidden="1" w:uiPriority="39" w:unhideWhenUsed="1"/>
-    <w:lsdException w:name="toc 8" w:semiHidden="1" w:uiPriority="39" w:unhideWhenUsed="1"/>
-    <w:lsdException w:name="toc 9" w:semiHidden="1" w:uiPriority="39" w:unhideWhenUsed="1"/>
-    <w:lsdException w:name="Normal Indent" w:semiHidden="1" w:unhideWhenUsed="1"/>
-    <w:lsdException w:name="footnote text" w:semiHidden="1" w:unhideWhenUsed="1"/>
-    <w:lsdException w:name="annotation text" w:semiHidden="1" w:unhideWhenUsed="1"/>
-    <w:lsdException w:name="header" w:semiHidden="1" w:unhideWhenUsed="1"/>
-    <w:lsdException w:name="footer" w:semiHidden="1" w:unhideWhenUsed="1"/>
-    <w:lsdException w:name="index heading" w:semiHidden="1" w:unhideWhenUsed="1"/>
-    <w:lsdException w:name="caption" w:semiHidden="1" w:uiPriority="35" w:unhideWhenUsed="1" w:qFormat="1"/>
-    <w:lsdException w:name="table of figures" w:semiHidden="1" w:unhideWhenUsed="1"/>
-    <w:lsdException w:name="envelope address" w:semiHidden="1" w:unhideWhenUsed="1"/>
-    <w:lsdException w:name="envelope return" w:semiHidden="1" w:unhideWhenUsed="1"/>
-    <w:lsdException w:name="footnote reference" w:semiHidden="1" w:unhideWhenUsed="1"/>
-    <w:lsdException w:name="annotation reference" w:semiHidden="1" w:unhideWhenUsed="1"/>
-    <w:lsdException w:name="line number" w:semiHidden="1" w:unhideWhenUsed="1"/>
-    <w:lsdException w:name="page number" w:semiHidden="1" w:unhideWhenUsed="1"/>
-    <w:lsdException w:name="endnote reference" w:semiHidden="1" w:unhideWhenUsed="1"/>
-    <w:lsdException w:name="endnote text" w:semiHidden="1" w:unhideWhenUsed="1"/>
-    <w:lsdException w:name="table of authorities" w:semiHidden="1" w:unhideWhenUsed="1"/>
-    <w:lsdException w:name="macro" w:semiHidden="1" w:unhideWhenUsed="1"/>
-    <w:lsdException w:name="toa heading" w:semiHidden="1" w:unhideWhenUsed="1"/>
-    <w:lsdException w:name="List" w:semiHidden="1" w:unhideWhenUsed="1"/>
-    <w:lsdException w:name="List Bullet" w:semiHidden="1" w:unhideWhenUsed="1"/>
-    <w:lsdException w:name="List Number" w:semiHidden="1" w:unhideWhenUsed="1"/>
-    <w:lsdException w:name="List 2" w:semiHidden="1" w:unhideWhenUsed="1"/>
-    <w:lsdException w:name="List 3" w:semiHidden="1" w:unhideWhenUsed="1"/>
-    <w:lsdException w:name="List 4" w:semiHidden="1" w:unhideWhenUsed="1"/>
-    <w:lsdException w:name="List 5" w:semiHidden="1" w:unhideWhenUsed="1"/>
-    <w:lsdException w:name="List Bullet 2" w:semiHidden="1" w:unhideWhenUsed="1"/>
-    <w:lsdException w:name="List Bullet 3" w:semiHidden="1" w:unhideWhenUsed="1"/>
-    <w:lsdException w:name="List Bullet 4" w:semiHidden="1" w:unhideWhenUsed="1"/>
-    <w:lsdException w:name="List Bullet 5" w:semiHidden="1" w:unhideWhenUsed="1"/>
-    <w:lsdException w:name="List Number 2" w:semiHidden="1" w:unhideWhenUsed="1"/>
-    <w:lsdException w:name="List Number 3" w:semiHidden="1" w:unhideWhenUsed="1"/>
-    <w:lsdException w:name="List Number 4" w:semiHidden="1" w:unhideWhenUsed="1"/>
-    <w:lsdException w:name="List Number 5" w:semiHidden="1" w:unhideWhenUsed="1"/>
-    <w:lsdException w:name="Title" w:uiPriority="10"/>
-    <w:lsdException w:name="Closing" w:semiHidden="1" w:unhideWhenUsed="1"/>
-    <w:lsdException w:name="Signature" w:semiHidden="1" w:unhideWhenUsed="1"/>
-    <w:lsdException w:name="Default Paragraph Font" w:semiHidden="1" w:uiPriority="1" w:unhideWhenUsed="1"/>
-    <w:lsdException w:name="Body Text" w:semiHidden="1" w:unhideWhenUsed="1"/>
-    <w:lsdException w:name="Body Text Indent" w:semiHidden="1" w:unhideWhenUsed="1"/>
-    <w:lsdException w:name="List Continue" w:semiHidden="1" w:unhideWhenUsed="1"/>
-    <w:lsdException w:name="List Continue 2" w:semiHidden="1" w:unhideWhenUsed="1"/>
-    <w:lsdException w:name="List Continue 3" w:semiHidden="1" w:unhideWhenUsed="1"/>
-    <w:lsdException w:name="List Continue 4" w:semiHidden="1" w:unhideWhenUsed="1"/>
-    <w:lsdException w:name="List Continue 5" w:semiHidden="1" w:unhideWhenUsed="1"/>
-    <w:lsdException w:name="Message Header" w:semiHidden="1" w:unhideWhenUsed="1"/>
-    <w:lsdException w:name="Subtitle" w:uiPriority="11"/>
-    <w:lsdException w:name="Salutation" w:semiHidden="1" w:unhideWhenUsed="1"/>
-    <w:lsdException w:name="Date" w:semiHidden="1" w:unhideWhenUsed="1"/>
-    <w:lsdException w:name="Body Text First Indent" w:semiHidden="1" w:unhideWhenUsed="1"/>
-    <w:lsdException w:name="Body Text First Indent 2" w:semiHidden="1" w:unhideWhenUsed="1"/>
-    <w:lsdException w:name="Note Heading" w:semiHidden="1" w:unhideWhenUsed="1"/>
-    <w:lsdException w:name="Body Text 2" w:semiHidden="1" w:unhideWhenUsed="1"/>
-    <w:lsdException w:name="Body Text 3" w:semiHidden="1" w:unhideWhenUsed="1"/>
-    <w:lsdException w:name="Body Text Indent 2" w:semiHidden="1" w:unhideWhenUsed="1"/>
-    <w:lsdException w:name="Body Text Indent 3" w:semiHidden="1" w:unhideWhenUsed="1"/>
-    <w:lsdException w:name="Block Text" w:semiHidden="1" w:unhideWhenUsed="1"/>
-    <w:lsdException w:name="Hyperlink" w:semiHidden="1" w:unhideWhenUsed="1"/>
-    <w:lsdException w:name="FollowedHyperlink" w:semiHidden="1" w:unhideWhenUsed="1"/>
-    <w:lsdException w:name="Strong" w:uiPriority="22" w:qFormat="1"/>
-    <w:lsdException w:name="Emphasis" w:uiPriority="20" w:qFormat="1"/>
-    <w:lsdException w:name="Document Map" w:semiHidden="1" w:unhideWhenUsed="1"/>
-    <w:lsdException w:name="Plain Text" w:semiHidden="1" w:unhideWhenUsed="1"/>
-    <w:lsdException w:name="E-mail Signature" w:semiHidden="1" w:unhideWhenUsed="1"/>
-    <w:lsdException w:name="HTML Top of Form" w:semiHidden="1" w:unhideWhenUsed="1"/>
-    <w:lsdException w:name="HTML Bottom of Form" w:semiHidden="1" w:unhideWhenUsed="1"/>
-    <w:lsdException w:name="Normal (Web)" w:semiHidden="1" w:unhideWhenUsed="1"/>
-    <w:lsdException w:name="HTML Acronym" w:semiHidden="1" w:unhideWhenUsed="1"/>
-    <w:lsdException w:name="HTML Address" w:semiHidden="1" w:unhideWhenUsed="1"/>
-    <w:lsdException w:name="HTML Cite" w:semiHidden="1" w:unhideWhenUsed="1"/>
-    <w:lsdException w:name="HTML Code" w:semiHidden="1" w:unhideWhenUsed="1"/>
-    <w:lsdException w:name="HTML Definition" w:semiHidden="1" w:unhideWhenUsed="1"/>
-    <w:lsdException w:name="HTML Keyboard" w:semiHidden="1" w:unhideWhenUsed="1"/>
-    <w:lsdException w:name="HTML Preformatted" w:semiHidden="1" w:unhideWhenUsed="1"/>
-    <w:lsdException w:name="HTML Sample" w:semiHidden="1" w:unhideWhenUsed="1"/>
-    <w:lsdException w:name="HTML Typewriter" w:semiHidden="1" w:unhideWhenUsed="1"/>
-    <w:lsdException w:name="HTML Variable" w:semiHidden="1" w:unhideWhenUsed="1"/>
-    <w:lsdException w:name="Normal Table" w:semiHidden="1" w:unhideWhenUsed="1"/>
-    <w:lsdException w:name="annotation subject" w:semiHidden="1" w:unhideWhenUsed="1"/>
-    <w:lsdException w:name="No List" w:semiHidden="1" w:unhideWhenUsed="1"/>
-    <w:lsdException w:name="Outline List 1" w:semiHidden="1" w:unhideWhenUsed="1"/>
-    <w:lsdException w:name="Outline List 2" w:semiHidden="1" w:unhideWhenUsed="1"/>
-    <w:lsdException w:name="Outline List 3" w:semiHidden="1" w:unhideWhenUsed="1"/>
-    <w:lsdException w:name="Table Simple 1" w:semiHidden="1" w:unhideWhenUsed="1"/>
-    <w:lsdException w:name="Table Simple 2" w:semiHidden="1" w:unhideWhenUsed="1"/>
-    <w:lsdException w:name="Table Simple 3" w:semiHidden="1" w:unhideWhenUsed="1"/>
-    <w:lsdException w:name="Table Classic 1" w:semiHidden="1" w:unhideWhenUsed="1"/>
-    <w:lsdException w:name="Table Classic 2" w:semiHidden="1" w:unhideWhenUsed="1"/>
-    <w:lsdException w:name="Table Classic 3" w:semiHidden="1" w:unhideWhenUsed="1"/>
-    <w:lsdException w:name="Table Classic 4" w:semiHidden="1" w:unhideWhenUsed="1"/>
-    <w:lsdException w:name="Table Colorful 1" w:semiHidden="1" w:unhideWhenUsed="1"/>
-    <w:lsdException w:name="Table Colorful 2" w:semiHidden="1" w:unhideWhenUsed="1"/>
-    <w:lsdException w:name="Table Colorful 3" w:semiHidden="1" w:unhideWhenUsed="1"/>
-    <w:lsdException w:name="Table Columns 1" w:semiHidden="1" w:unhideWhenUsed="1"/>
-    <w:lsdException w:name="Table Columns 2" w:semiHidden="1" w:unhideWhenUsed="1"/>
-    <w:lsdException w:name="Table Columns 3" w:semiHidden="1" w:unhideWhenUsed="1"/>
-    <w:lsdException w:name="Table Columns 4" w:semiHidden="1" w:unhideWhenUsed="1"/>
-    <w:lsdException w:name="Table Columns 5" w:semiHidden="1" w:unhideWhenUsed="1"/>
-    <w:lsdException w:name="Table Grid 1" w:semiHidden="1" w:unhideWhenUsed="1"/>
-    <w:lsdException w:name="Table Grid 2" w:semiHidden="1" w:unhideWhenUsed="1"/>
-    <w:lsdException w:name="Table Grid 3" w:semiHidden="1" w:unhideWhenUsed="1"/>
-    <w:lsdException w:name="Table Grid 4" w:semiHidden="1" w:unhideWhenUsed="1"/>
-    <w:lsdException w:name="Table Grid 5" w:semiHidden="1" w:unhideWhenUsed="1"/>
-    <w:lsdException w:name="Table Grid 6" w:semiHidden="1" w:unhideWhenUsed="1"/>
-    <w:lsdException w:name="Table Grid 7" w:semiHidden="1" w:unhideWhenUsed="1"/>
-    <w:lsdException w:name="Table Grid 8" w:semiHidden="1" w:unhideWhenUsed="1"/>
-    <w:lsdException w:name="Table List 1" w:semiHidden="1" w:unhideWhenUsed="1"/>
-    <w:lsdException w:name="Table List 2" w:semiHidden="1" w:unhideWhenUsed="1"/>
-    <w:lsdException w:name="Table List 3" w:semiHidden="1" w:unhideWhenUsed="1"/>
-    <w:lsdException w:name="Table List 4" w:semiHidden="1" w:unhideWhenUsed="1"/>
-    <w:lsdException w:name="Table List 5" w:semiHidden="1" w:unhideWhenUsed="1"/>
-    <w:lsdException w:name="Table List 6" w:semiHidden="1" w:unhideWhenUsed="1"/>
-    <w:lsdException w:name="Table List 7" w:semiHidden="1" w:unhideWhenUsed="1"/>
-    <w:lsdException w:name="Table List 8" w:semiHidden="1" w:unhideWhenUsed="1"/>
-    <w:lsdException w:name="Table 3D effects 1" w:semiHidden="1" w:unhideWhenUsed="1"/>
-    <w:lsdException w:name="Table 3D effects 2" w:semiHidden="1" w:unhideWhenUsed="1"/>
-    <w:lsdException w:name="Table 3D effects 3" w:semiHidden="1" w:unhideWhenUsed="1"/>
-    <w:lsdException w:name="Table Contemporary" w:semiHidden="1" w:unhideWhenUsed="1"/>
-    <w:lsdException w:name="Table Elegant" w:semiHidden="1" w:unhideWhenUsed="1"/>
-    <w:lsdException w:name="Table Professional" w:semiHidden="1" w:unhideWhenUsed="1"/>
-    <w:lsdException w:name="Table Subtle 1" w:semiHidden="1" w:unhideWhenUsed="1"/>
-    <w:lsdException w:name="Table Subtle 2" w:semiHidden="1" w:unhideWhenUsed="1"/>
-    <w:lsdException w:name="Table Web 1" w:semiHidden="1" w:unhideWhenUsed="1"/>
-    <w:lsdException w:name="Table Web 2" w:semiHidden="1" w:unhideWhenUsed="1"/>
-    <w:lsdException w:name="Table Web 3" w:semiHidden="1" w:unhideWhenUsed="1"/>
-    <w:lsdException w:name="Balloon Text" w:semiHidden="1" w:unhideWhenUsed="1"/>
-    <w:lsdException w:name="Table Grid" w:uiPriority="59"/>
-    <w:lsdException w:name="Table Theme" w:semiHidden="1" w:unhideWhenUsed="1"/>
-    <w:lsdException w:name="Placeholder Text" w:semiHidden="1"/>
-    <w:lsdException w:name="No Spacing" w:uiPriority="1" w:qFormat="1"/>
-    <w:lsdException w:name="Light Shading" w:uiPriority="60"/>
-    <w:lsdException w:name="Light List" w:uiPriority="61"/>
-    <w:lsdException w:name="Light Grid" w:uiPriority="62"/>
-    <w:lsdException w:name="Medium Shading 1" w:uiPriority="63"/>
-    <w:lsdException w:name="Medium Shading 2" w:uiPriority="64"/>
-    <w:lsdException w:name="Medium List 1" w:uiPriority="65"/>
-    <w:lsdException w:name="Medium List 2" w:uiPriority="66"/>
-    <w:lsdException w:name="Medium Grid 1" w:uiPriority="67"/>
-    <w:lsdException w:name="Medium Grid 2" w:uiPriority="68"/>
-    <w:lsdException w:name="Medium Grid 3" w:uiPriority="69"/>
-    <w:lsdException w:name="Dark List" w:uiPriority="70"/>
-    <w:lsdException w:name="Colorful Shading" w:uiPriority="71"/>
-    <w:lsdException w:name="Colorful List" w:uiPriority="72"/>
-    <w:lsdException w:name="Colorful Grid" w:uiPriority="73"/>
-    <w:lsdException w:name="Light Shading Accent 1" w:uiPriority="60"/>
-    <w:lsdException w:name="Light List Accent 1" w:uiPriority="61"/>
-    <w:lsdException w:name="Light Grid Accent 1" w:uiPriority="62"/>
-    <w:lsdException w:name="Medium Shading 1 Accent 1" w:uiPriority="63"/>
-    <w:lsdException w:name="Medium Shading 2 Accent 1" w:uiPriority="64"/>
-    <w:lsdException w:name="Medium List 1 Accent 1" w:uiPriority="65"/>
-    <w:lsdException w:name="Revision" w:semiHidden="1"/>
-    <w:lsdException w:name="List Paragraph" w:uiPriority="34" w:qFormat="1"/>
-    <w:lsdException w:name="Quote" w:uiPriority="29" w:qFormat="1"/>
-    <w:lsdException w:name="Intense Quote" w:uiPriority="30" w:qFormat="1"/>
-    <w:lsdException w:name="Medium List 2 Accent 1" w:uiPriority="66"/>
-    <w:lsdException w:name="Medium Grid 1 Accent 1" w:uiPriority="67"/>
-    <w:lsdException w:name="Medium Grid 2 Accent 1" w:uiPriority="68"/>
-    <w:lsdException w:name="Medium Grid 3 Accent 1" w:uiPriority="69"/>
-    <w:lsdException w:name="Dark List Accent 1" w:uiPriority="70"/>
-    <w:lsdException w:name="Colorful Shading Accent 1" w:uiPriority="71"/>
-    <w:lsdException w:name="Colorful List Accent 1" w:uiPriority="72"/>
-    <w:lsdException w:name="Colorful Grid Accent 1" w:uiPriority="73"/>
-    <w:lsdException w:name="Light Shading Accent 2" w:uiPriority="60"/>
-    <w:lsdException w:name="Light List Accent 2" w:uiPriority="61"/>
-    <w:lsdException w:name="Light Grid Accent 2" w:uiPriority="62"/>
-    <w:lsdException w:name="Medium Shading 1 Accent 2" w:uiPriority="63"/>
-    <w:lsdException w:name="Medium Shading 2 Accent 2" w:uiPriority="64"/>
-    <w:lsdException w:name="Medium List 1 Accent 2" w:uiPriority="65"/>
-    <w:lsdException w:name="Medium List 2 Accent 2" w:uiPriority="66"/>
-    <w:lsdException w:name="Medium Grid 1 Accent 2" w:uiPriority="67"/>
-    <w:lsdException w:name="Medium Grid 2 Accent 2" w:uiPriority="68"/>
-    <w:lsdException w:name="Medium Grid 3 Accent 2" w:uiPriority="69"/>
-    <w:lsdException w:name="Dark List Accent 2" w:uiPriority="70"/>
-    <w:lsdException w:name="Colorful Shading Accent 2" w:uiPriority="71"/>
-    <w:lsdException w:name="Colorful List Accent 2" w:uiPriority="72"/>
-    <w:lsdException w:name="Colorful Grid Accent 2" w:uiPriority="73"/>
-    <w:lsdException w:name="Light Shading Accent 3" w:uiPriority="60"/>
-    <w:lsdException w:name="Light List Accent 3" w:uiPriority="61"/>
-    <w:lsdException w:name="Light Grid Accent 3" w:uiPriority="62"/>
-    <w:lsdException w:name="Medium Shading 1 Accent 3" w:uiPriority="63"/>
-    <w:lsdException w:name="Medium Shading 2 Accent 3" w:uiPriority="64"/>
-    <w:lsdException w:name="Medium List 1 Accent 3" w:uiPriority="65"/>
-    <w:lsdException w:name="Medium List 2 Accent 3" w:uiPriority="66"/>
-    <w:lsdException w:name="Medium Grid 1 Accent 3" w:uiPriority="67"/>
-    <w:lsdException w:name="Medium Grid 2 Accent 3" w:uiPriority="68"/>
-    <w:lsdException w:name="Medium Grid 3 Accent 3" w:uiPriority="69"/>
-    <w:lsdException w:name="Dark List Accent 3" w:uiPriority="70"/>
-    <w:lsdException w:name="Colorful Shading Accent 3" w:uiPriority="71"/>
-    <w:lsdException w:name="Colorful List Accent 3" w:uiPriority="72"/>
-    <w:lsdException w:name="Colorful Grid Accent 3" w:uiPriority="73"/>
-    <w:lsdException w:name="Light Shading Accent 4" w:uiPriority="60"/>
-    <w:lsdException w:name="Light List Accent 4" w:uiPriority="61"/>
-    <w:lsdException w:name="Light Grid Accent 4" w:uiPriority="62"/>
-    <w:lsdException w:name="Medium Shading 1 Accent 4" w:uiPriority="63"/>
-    <w:lsdException w:name="Medium Shading 2 Accent 4" w:uiPriority="64"/>
-    <w:lsdException w:name="Medium List 1 Accent 4" w:uiPriority="65"/>
-    <w:lsdException w:name="Medium List 2 Accent 4" w:uiPriority="66"/>
-    <w:lsdException w:name="Medium Grid 1 Accent 4" w:uiPriority="67"/>
-    <w:lsdException w:name="Medium Grid 2 Accent 4" w:uiPriority="68"/>
-    <w:lsdException w:name="Medium Grid 3 Accent 4" w:uiPriority="69"/>
-    <w:lsdException w:name="Dark List Accent 4" w:uiPriority="70"/>
-    <w:lsdException w:name="Colorful Shading Accent 4" w:uiPriority="71"/>
-    <w:lsdException w:name="Colorful List Accent 4" w:uiPriority="72"/>
-    <w:lsdException w:name="Colorful Grid Accent 4" w:uiPriority="73"/>
-    <w:lsdException w:name="Light Shading Accent 5" w:uiPriority="60"/>
-    <w:lsdException w:name="Light List Accent 5" w:uiPriority="61"/>
-    <w:lsdException w:name="Light Grid Accent 5" w:uiPriority="62"/>
-    <w:lsdException w:name="Medium Shading 1 Accent 5" w:uiPriority="63"/>
-    <w:lsdException w:name="Medium Shading 2 Accent 5" w:uiPriority="64"/>
-    <w:lsdException w:name="Medium List 1 Accent 5" w:uiPriority="65"/>
-    <w:lsdException w:name="Medium List 2 Accent 5" w:uiPriority="66"/>
-    <w:lsdException w:name="Medium Grid 1 Accent 5" w:uiPriority="67"/>
-    <w:lsdException w:name="Medium Grid 2 Accent 5" w:uiPriority="68"/>
-    <w:lsdException w:name="Medium Grid 3 Accent 5" w:uiPriority="69"/>
-    <w:lsdException w:name="Dark List Accent 5" w:uiPriority="70"/>
-    <w:lsdException w:name="Colorful Shading Accent 5" w:uiPriority="71"/>
-    <w:lsdException w:name="Colorful List Accent 5" w:uiPriority="72"/>
-    <w:lsdException w:name="Colorful Grid Accent 5" w:uiPriority="73"/>
-    <w:lsdException w:name="Light Shading Accent 6" w:uiPriority="60"/>
-    <w:lsdException w:name="Light List Accent 6" w:uiPriority="61"/>
-    <w:lsdException w:name="Light Grid Accent 6" w:uiPriority="62"/>
-    <w:lsdException w:name="Medium Shading 1 Accent 6" w:uiPriority="63"/>
-    <w:lsdException w:name="Medium Shading 2 Accent 6" w:uiPriority="64"/>
-    <w:lsdException w:name="Medium List 1 Accent 6" w:uiPriority="65"/>
-    <w:lsdException w:name="Medium List 2 Accent 6" w:uiPriority="66"/>
-    <w:lsdException w:name="Medium Grid 1 Accent 6" w:uiPriority="67"/>
-    <w:lsdException w:name="Medium Grid 2 Accent 6" w:uiPriority="68"/>
-    <w:lsdException w:name="Medium Grid 3 Accent 6" w:uiPriority="69"/>
-    <w:lsdException w:name="Dark List Accent 6" w:uiPriority="70"/>
-    <w:lsdException w:name="Colorful Shading Accent 6" w:uiPriority="71"/>
-    <w:lsdException w:name="Colorful List Accent 6" w:uiPriority="72"/>
-    <w:lsdException w:name="Colorful Grid Accent 6" w:uiPriority="73"/>
-    <w:lsdException w:name="Subtle Emphasis" w:uiPriority="19" w:qFormat="1"/>
-    <w:lsdException w:name="Intense Emphasis" w:uiPriority="21" w:qFormat="1"/>
-    <w:lsdException w:name="Subtle Reference" w:uiPriority="31" w:qFormat="1"/>
-    <w:lsdException w:name="Intense Reference" w:uiPriority="32" w:qFormat="1"/>
-    <w:lsdException w:name="Book Title" w:uiPriority="33" w:qFormat="1"/>
-    <w:lsdException w:name="Bibliography" w:semiHidden="1" w:uiPriority="37" w:unhideWhenUsed="1"/>
-    <w:lsdException w:name="TOC Heading" w:semiHidden="1" w:uiPriority="39" w:unhideWhenUsed="1" w:qFormat="1"/>
-    <w:lsdException w:name="Plain Table 1" w:uiPriority="41"/>
-    <w:lsdException w:name="Plain Table 2" w:uiPriority="42"/>
-    <w:lsdException w:name="Plain Table 3" w:uiPriority="43"/>
-    <w:lsdException w:name="Plain Table 4" w:uiPriority="44"/>
-    <w:lsdException w:name="Plain Table 5" w:uiPriority="45"/>
-    <w:lsdException w:name="Grid Table Light" w:uiPriority="40"/>
-    <w:lsdException w:name="Grid Table 1 Light" w:uiPriority="46"/>
-    <w:lsdException w:name="Grid Table 2" w:uiPriority="47"/>
-    <w:lsdException w:name="Grid Table 3" w:uiPriority="48"/>
-    <w:lsdException w:name="Grid Table 4" w:uiPriority="49"/>
-    <w:lsdException w:name="Grid Table 5 Dark" w:uiPriority="50"/>
-    <w:lsdException w:name="Grid Table 6 Colorful" w:uiPriority="51"/>
-    <w:lsdException w:name="Grid Table 7 Colorful" w:uiPriority="52"/>
-    <w:lsdException w:name="Grid Table 1 Light Accent 1" w:uiPriority="46"/>
-    <w:lsdException w:name="Grid Table 2 Accent 1" w:uiPriority="47"/>
-    <w:lsdException w:name="Grid Table 3 Accent 1" w:uiPriority="48"/>
-    <w:lsdException w:name="Grid Table 4 Accent 1" w:uiPriority="49"/>
-    <w:lsdException w:name="Grid Table 5 Dark Accent 1" w:uiPriority="50"/>
-    <w:lsdException w:name="Grid Table 6 Colorful Accent 1" w:uiPriority="51"/>
-    <w:lsdException w:name="Grid Table 7 Colorful Accent 1" w:uiPriority="52"/>
-    <w:lsdException w:name="Grid Table 1 Light Accent 2" w:uiPriority="46"/>
-    <w:lsdException w:name="Grid Table 2 Accent 2" w:uiPriority="47"/>
-    <w:lsdException w:name="Grid Table 3 Accent 2" w:uiPriority="48"/>
-    <w:lsdException w:name="Grid Table 4 Accent 2" w:uiPriority="49"/>
-    <w:lsdException w:name="Grid Table 5 Dark Accent 2" w:uiPriority="50"/>
-    <w:lsdException w:name="Grid Table 6 Colorful Accent 2" w:uiPriority="51"/>
-    <w:lsdException w:name="Grid Table 7 Colorful Accent 2" w:uiPriority="52"/>
-    <w:lsdException w:name="Grid Table 1 Light Accent 3" w:uiPriority="46"/>
-    <w:lsdException w:name="Grid Table 2 Accent 3" w:uiPriority="47"/>
-    <w:lsdException w:name="Grid Table 3 Accent 3" w:uiPriority="48"/>
-    <w:lsdException w:name="Grid Table 4 Accent 3" w:uiPriority="49"/>
-    <w:lsdException w:name="Grid Table 5 Dark Accent 3" w:uiPriority="50"/>
-    <w:lsdException w:name="Grid Table 6 Colorful Accent 3" w:uiPriority="51"/>
-    <w:lsdException w:name="Grid Table 7 Colorful Accent 3" w:uiPriority="52"/>
-    <w:lsdException w:name="Grid Table 1 Light Accent 4" w:uiPriority="46"/>
-    <w:lsdException w:name="Grid Table 2 Accent 4" w:uiPriority="47"/>
-    <w:lsdException w:name="Grid Table 3 Accent 4" w:uiPriority="48"/>
-    <w:lsdException w:name="Grid Table 4 Accent 4" w:uiPriority="49"/>
-    <w:lsdException w:name="Grid Table 5 Dark Accent 4" w:uiPriority="50"/>
-    <w:lsdException w:name="Grid Table 6 Colorful Accent 4" w:uiPriority="51"/>
-    <w:lsdException w:name="Grid Table 7 Colorful Accent 4" w:uiPriority="52"/>
-    <w:lsdException w:name="Grid Table 1 Light Accent 5" w:uiPriority="46"/>
-    <w:lsdException w:name="Grid Table 2 Accent 5" w:uiPriority="47"/>
-    <w:lsdException w:name="Grid Table 3 Accent 5" w:uiPriority="48"/>
-    <w:lsdException w:name="Grid Table 4 Accent 5" w:uiPriority="49"/>
-    <w:lsdException w:name="Grid Table 5 Dark Accent 5" w:uiPriority="50"/>
-    <w:lsdException w:name="Grid Table 6 Colorful Accent 5" w:uiPriority="51"/>
-    <w:lsdException w:name="Grid Table 7 Colorful Accent 5" w:uiPriority="52"/>
-    <w:lsdException w:name="Grid Table 1 Light Accent 6" w:uiPriority="46"/>
-    <w:lsdException w:name="Grid Table 2 Accent 6" w:uiPriority="47"/>
-    <w:lsdException w:name="Grid Table 3 Accent 6" w:uiPriority="48"/>
-    <w:lsdException w:name="Grid Table 4 Accent 6" w:uiPriority="49"/>
-    <w:lsdException w:name="Grid Table 5 Dark Accent 6" w:uiPriority="50"/>
-    <w:lsdException w:name="Grid Table 6 Colorful Accent 6" w:uiPriority="51"/>
-    <w:lsdException w:name="Grid Table 7 Colorful Accent 6" w:uiPriority="52"/>
-    <w:lsdException w:name="List Table 1 Light" w:uiPriority="46"/>
-    <w:lsdException w:name="List Table 2" w:uiPriority="47"/>
-    <w:lsdException w:name="List Table 3" w:uiPriority="48"/>
-    <w:lsdException w:name="List Table 4" w:uiPriority="49"/>
-    <w:lsdException w:name="List Table 5 Dark" w:uiPriority="50"/>
-    <w:lsdException w:name="List Table 6 Colorful" w:uiPriority="51"/>
-    <w:lsdException w:name="List Table 7 Colorful" w:uiPriority="52"/>
-    <w:lsdException w:name="List Table 1 Light Accent 1" w:uiPriority="46"/>
-    <w:lsdException w:name="List Table 2 Accent 1" w:uiPriority="47"/>
-    <w:lsdException w:name="List Table 3 Accent 1" w:uiPriority="48"/>
-    <w:lsdException w:name="List Table 4 Accent 1" w:uiPriority="49"/>
-    <w:lsdException w:name="List Table 5 Dark Accent 1" w:uiPriority="50"/>
-    <w:lsdException w:name="List Table 6 Colorful Accent 1" w:uiPriority="51"/>
-    <w:lsdException w:name="List Table 7 Colorful Accent 1" w:uiPriority="52"/>
-    <w:lsdException w:name="List Table 1 Light Accent 2" w:uiPriority="46"/>
-    <w:lsdException w:name="List Table 2 Accent 2" w:uiPriority="47"/>
-    <w:lsdException w:name="List Table 3 Accent 2" w:uiPriority="48"/>
-    <w:lsdException w:name="List Table 4 Accent 2" w:uiPriority="49"/>
-    <w:lsdException w:name="List Table 5 Dark Accent 2" w:uiPriority="50"/>
-    <w:lsdException w:name="List Table 6 Colorful Accent 2" w:uiPriority="51"/>
-    <w:lsdException w:name="List Table 7 Colorful Accent 2" w:uiPriority="52"/>
-    <w:lsdException w:name="List Table 1 Light Accent 3" w:uiPriority="46"/>
-    <w:lsdException w:name="List Table 2 Accent 3" w:uiPriority="47"/>
-    <w:lsdException w:name="List Table 3 Accent 3" w:uiPriority="48"/>
-    <w:lsdException w:name="List Table 4 Accent 3" w:uiPriority="49"/>
-    <w:lsdException w:name="List Table 5 Dark Accent 3" w:uiPriority="50"/>
-    <w:lsdException w:name="List Table 6 Colorful Accent 3" w:uiPriority="51"/>
-    <w:lsdException w:name="List Table 7 Colorful Accent 3" w:uiPriority="52"/>
-    <w:lsdException w:name="List Table 1 Light Accent 4" w:uiPriority="46"/>
-    <w:lsdException w:name="List Table 2 Accent 4" w:uiPriority="47"/>
-    <w:lsdException w:name="List Table 3 Accent 4" w:uiPriority="48"/>
-    <w:lsdException w:name="List Table 4 Accent 4" w:uiPriority="49"/>
-    <w:lsdException w:name="List Table 5 Dark Accent 4" w:uiPriority="50"/>
-    <w:lsdException w:name="List Table 6 Colorful Accent 4" w:uiPriority="51"/>
-    <w:lsdException w:name="List Table 7 Colorful Accent 4" w:uiPriority="52"/>
-    <w:lsdException w:name="List Table 1 Light Accent 5" w:uiPriority="46"/>
-    <w:lsdException w:name="List Table 2 Accent 5" w:uiPriority="47"/>
-    <w:lsdException w:name="List Table 3 Accent 5" w:uiPriority="48"/>
-    <w:lsdException w:name="List Table 4 Accent 5" w:uiPriority="49"/>
-    <w:lsdException w:name="List Table 5 Dark Accent 5" w:uiPriority="50"/>
-    <w:lsdException w:name="List Table 6 Colorful Accent 5" w:uiPriority="51"/>
-    <w:lsdException w:name="List Table 7 Colorful Accent 5" w:uiPriority="52"/>
-    <w:lsdException w:name="List Table 1 Light Accent 6" w:uiPriority="46"/>
-    <w:lsdException w:name="List Table 2 Accent 6" w:uiPriority="47"/>
-    <w:lsdException w:name="List Table 3 Accent 6" w:uiPriority="48"/>
-    <w:lsdException w:name="List Table 4 Accent 6" w:uiPriority="49"/>
-    <w:lsdException w:name="List Table 5 Dark Accent 6" w:uiPriority="50"/>
-    <w:lsdException w:name="List Table 6 Colorful Accent 6" w:uiPriority="51"/>
-    <w:lsdException w:name="List Table 7 Colorful Accent 6" w:uiPriority="52"/>
-    <w:lsdException w:name="Mention" w:semiHidden="1" w:unhideWhenUsed="1"/>
-    <w:lsdException w:name="Smart Hyperlink" w:semiHidden="1" w:unhideWhenUsed="1"/>
-    <w:lsdException w:name="Hashtag" w:semiHidden="1" w:unhideWhenUsed="1"/>
-    <w:lsdException w:name="Unresolved Mention" w:semiHidden="1" w:unhideWhenUsed="1"/>
-    <w:lsdException w:name="Smart Link" w:semiHidden="1" w:unhideWhenUsed="1"/>
+  <w:latentStyles w:defLockedState="0" w:defUIPriority="99" w:defSemiHidden="1" w:defUnhideWhenUsed="1" w:defQFormat="0" w:count="267">
+    <w:lsdException w:name="Normal" w:semiHidden="0" w:uiPriority="0" w:unhideWhenUsed="0"/>
+    <w:lsdException w:name="heading 1" w:semiHidden="0" w:uiPriority="9" w:unhideWhenUsed="0"/>
+    <w:lsdException w:name="heading 2" w:uiPriority="9"/>
+    <w:lsdException w:name="heading 3" w:uiPriority="9"/>
+    <w:lsdException w:name="heading 4" w:uiPriority="9"/>
+    <w:lsdException w:name="heading 5" w:uiPriority="9"/>
+    <w:lsdException w:name="heading 6" w:uiPriority="9"/>
+    <w:lsdException w:name="heading 7" w:uiPriority="9" w:qFormat="1"/>
+    <w:lsdException w:name="heading 8" w:uiPriority="9" w:qFormat="1"/>
+    <w:lsdException w:name="heading 9" w:uiPriority="9" w:qFormat="1"/>
+    <w:lsdException w:name="toc 1" w:uiPriority="39"/>
+    <w:lsdException w:name="toc 2" w:uiPriority="39"/>
+    <w:lsdException w:name="toc 3" w:uiPriority="39"/>
+    <w:lsdException w:name="toc 4" w:uiPriority="39"/>
+    <w:lsdException w:name="toc 5" w:uiPriority="39"/>
+    <w:lsdException w:name="toc 6" w:uiPriority="39"/>
+    <w:lsdException w:name="toc 7" w:uiPriority="39"/>
+    <w:lsdException w:name="toc 8" w:uiPriority="39"/>
+    <w:lsdException w:name="toc 9" w:uiPriority="39"/>
+    <w:lsdException w:name="caption" w:uiPriority="35" w:qFormat="1"/>
+    <w:lsdException w:name="Title" w:semiHidden="0" w:uiPriority="10" w:unhideWhenUsed="0"/>
+    <w:lsdException w:name="Default Paragraph Font" w:uiPriority="1"/>
+    <w:lsdException w:name="Subtitle" w:semiHidden="0" w:uiPriority="11" w:unhideWhenUsed="0"/>
+    <w:lsdException w:name="Strong" w:semiHidden="0" w:uiPriority="22" w:unhideWhenUsed="0" w:qFormat="1"/>
+    <w:lsdException w:name="Emphasis" w:semiHidden="0" w:uiPriority="20" w:unhideWhenUsed="0" w:qFormat="1"/>
+    <w:lsdException w:name="Table Grid" w:semiHidden="0" w:uiPriority="59" w:unhideWhenUsed="0"/>
+    <w:lsdException w:name="Placeholder Text" w:unhideWhenUsed="0"/>
+    <w:lsdException w:name="No Spacing" w:semiHidden="0" w:uiPriority="1" w:unhideWhenUsed="0" w:qFormat="1"/>
+    <w:lsdException w:name="Light Shading" w:semiHidden="0" w:uiPriority="60" w:unhideWhenUsed="0"/>
+    <w:lsdException w:name="Light List" w:semiHidden="0" w:uiPriority="61" w:unhideWhenUsed="0"/>
+    <w:lsdException w:name="Light Grid" w:semiHidden="0" w:uiPriority="62" w:unhideWhenUsed="0"/>
+    <w:lsdException w:name="Medium Shading 1" w:semiHidden="0" w:uiPriority="63" w:unhideWhenUsed="0"/>
+    <w:lsdException w:name="Medium Shading 2" w:semiHidden="0" w:uiPriority="64" w:unhideWhenUsed="0"/>
+    <w:lsdException w:name="Medium List 1" w:semiHidden="0" w:uiPriority="65" w:unhideWhenUsed="0"/>
+    <w:lsdException w:name="Medium List 2" w:semiHidden="0" w:uiPriority="66" w:unhideWhenUsed="0"/>
+    <w:lsdException w:name="Medium Grid 1" w:semiHidden="0" w:uiPriority="67" w:unhideWhenUsed="0"/>
+    <w:lsdException w:name="Medium Grid 2" w:semiHidden="0" w:uiPriority="68" w:unhideWhenUsed="0"/>
+    <w:lsdException w:name="Medium Grid 3" w:semiHidden="0" w:uiPriority="69" w:unhideWhenUsed="0"/>
+    <w:lsdException w:name="Dark List" w:semiHidden="0" w:uiPriority="70" w:unhideWhenUsed="0"/>
+    <w:lsdException w:name="Colorful Shading" w:semiHidden="0" w:uiPriority="71" w:unhideWhenUsed="0"/>
+    <w:lsdException w:name="Colorful List" w:semiHidden="0" w:uiPriority="72" w:unhideWhenUsed="0"/>
+    <w:lsdException w:name="Colorful Grid" w:semiHidden="0" w:uiPriority="73" w:unhideWhenUsed="0"/>
+    <w:lsdException w:name="Light Shading Accent 1" w:semiHidden="0" w:uiPriority="60" w:unhideWhenUsed="0"/>
+    <w:lsdException w:name="Light List Accent 1" w:semiHidden="0" w:uiPriority="61" w:unhideWhenUsed="0"/>
+    <w:lsdException w:name="Light Grid Accent 1" w:semiHidden="0" w:uiPriority="62" w:unhideWhenUsed="0"/>
+    <w:lsdException w:name="Medium Shading 1 Accent 1" w:semiHidden="0" w:uiPriority="63" w:unhideWhenUsed="0"/>
+    <w:lsdException w:name="Medium Shading 2 Accent 1" w:semiHidden="0" w:uiPriority="64" w:unhideWhenUsed="0"/>
+    <w:lsdException w:name="Medium List 1 Accent 1" w:semiHidden="0" w:uiPriority="65" w:unhideWhenUsed="0"/>
+    <w:lsdException w:name="Revision" w:unhideWhenUsed="0"/>
+    <w:lsdException w:name="List Paragraph" w:semiHidden="0" w:uiPriority="34" w:unhideWhenUsed="0" w:qFormat="1"/>
+    <w:lsdException w:name="Quote" w:semiHidden="0" w:uiPriority="29" w:unhideWhenUsed="0" w:qFormat="1"/>
+    <w:lsdException w:name="Intense Quote" w:semiHidden="0" w:uiPriority="30" w:unhideWhenUsed="0" w:qFormat="1"/>
+    <w:lsdException w:name="Medium List 2 Accent 1" w:semiHidden="0" w:uiPriority="66" w:unhideWhenUsed="0"/>
+    <w:lsdException w:name="Medium Grid 1 Accent 1" w:semiHidden="0" w:uiPriority="67" w:unhideWhenUsed="0"/>
+    <w:lsdException w:name="Medium Grid 2 Accent 1" w:semiHidden="0" w:uiPriority="68" w:unhideWhenUsed="0"/>
+    <w:lsdException w:name="Medium Grid 3 Accent 1" w:semiHidden="0" w:uiPriority="69" w:unhideWhenUsed="0"/>
+    <w:lsdException w:name="Dark List Accent 1" w:semiHidden="0" w:uiPriority="70" w:unhideWhenUsed="0"/>
+    <w:lsdException w:name="Colorful Shading Accent 1" w:semiHidden="0" w:uiPriority="71" w:unhideWhenUsed="0"/>
+    <w:lsdException w:name="Colorful List Accent 1" w:semiHidden="0" w:uiPriority="72" w:unhideWhenUsed="0"/>
+    <w:lsdException w:name="Colorful Grid Accent 1" w:semiHidden="0" w:uiPriority="73" w:unhideWhenUsed="0"/>
+    <w:lsdException w:name="Light Shading Accent 2" w:semiHidden="0" w:uiPriority="60" w:unhideWhenUsed="0"/>
+    <w:lsdException w:name="Light List Accent 2" w:semiHidden="0" w:uiPriority="61" w:unhideWhenUsed="0"/>
+    <w:lsdException w:name="Light Grid Accent 2" w:semiHidden="0" w:uiPriority="62" w:unhideWhenUsed="0"/>
+    <w:lsdException w:name="Medium Shading 1 Accent 2" w:semiHidden="0" w:uiPriority="63" w:unhideWhenUsed="0"/>
+    <w:lsdException w:name="Medium Shading 2 Accent 2" w:semiHidden="0" w:uiPriority="64" w:unhideWhenUsed="0"/>
+    <w:lsdException w:name="Medium List 1 Accent 2" w:semiHidden="0" w:uiPriority="65" w:unhideWhenUsed="0"/>
+    <w:lsdException w:name="Medium List 2 Accent 2" w:semiHidden="0" w:uiPriority="66" w:unhideWhenUsed="0"/>
+    <w:lsdException w:name="Medium Grid 1 Accent 2" w:semiHidden="0" w:uiPriority="67" w:unhideWhenUsed="0"/>
+    <w:lsdException w:name="Medium Grid 2 Accent 2" w:semiHidden="0" w:uiPriority="68" w:unhideWhenUsed="0"/>
+    <w:lsdException w:name="Medium Grid 3 Accent 2" w:semiHidden="0" w:uiPriority="69" w:unhideWhenUsed="0"/>
+    <w:lsdException w:name="Dark List Accent 2" w:semiHidden="0" w:uiPriority="70" w:unhideWhenUsed="0"/>
+    <w:lsdException w:name="Colorful Shading Accent 2" w:semiHidden="0" w:uiPriority="71" w:unhideWhenUsed="0"/>
+    <w:lsdException w:name="Colorful List Accent 2" w:semiHidden="0" w:uiPriority="72" w:unhideWhenUsed="0"/>
+    <w:lsdException w:name="Colorful Grid Accent 2" w:semiHidden="0" w:uiPriority="73" w:unhideWhenUsed="0"/>
+    <w:lsdException w:name="Light Shading Accent 3" w:semiHidden="0" w:uiPriority="60" w:unhideWhenUsed="0"/>
+    <w:lsdException w:name="Light List Accent 3" w:semiHidden="0" w:uiPriority="61" w:unhideWhenUsed="0"/>
+    <w:lsdException w:name="Light Grid Accent 3" w:semiHidden="0" w:uiPriority="62" w:unhideWhenUsed="0"/>
+    <w:lsdException w:name="Medium Shading 1 Accent 3" w:semiHidden="0" w:uiPriority="63" w:unhideWhenUsed="0"/>
+    <w:lsdException w:name="Medium Shading 2 Accent 3" w:semiHidden="0" w:uiPriority="64" w:unhideWhenUsed="0"/>
+    <w:lsdException w:name="Medium List 1 Accent 3" w:semiHidden="0" w:uiPriority="65" w:unhideWhenUsed="0"/>
+    <w:lsdException w:name="Medium List 2 Accent 3" w:semiHidden="0" w:uiPriority="66" w:unhideWhenUsed="0"/>
+    <w:lsdException w:name="Medium Grid 1 Accent 3" w:semiHidden="0" w:uiPriority="67" w:unhideWhenUsed="0"/>
+    <w:lsdException w:name="Medium Grid 2 Accent 3" w:semiHidden="0" w:uiPriority="68" w:unhideWhenUsed="0"/>
+    <w:lsdException w:name="Medium Grid 3 Accent 3" w:semiHidden="0" w:uiPriority="69" w:unhideWhenUsed="0"/>
+    <w:lsdException w:name="Dark List Accent 3" w:semiHidden="0" w:uiPriority="70" w:unhideWhenUsed="0"/>
+    <w:lsdException w:name="Colorful Shading Accent 3" w:semiHidden="0" w:uiPriority="71" w:unhideWhenUsed="0"/>
+    <w:lsdException w:name="Colorful List Accent 3" w:semiHidden="0" w:uiPriority="72" w:unhideWhenUsed="0"/>
+    <w:lsdException w:name="Colorful Grid Accent 3" w:semiHidden="0" w:uiPriority="73" w:unhideWhenUsed="0"/>
+    <w:lsdException w:name="Light Shading Accent 4" w:semiHidden="0" w:uiPriority="60" w:unhideWhenUsed="0"/>
+    <w:lsdException w:name="Light List Accent 4" w:semiHidden="0" w:uiPriority="61" w:unhideWhenUsed="0"/>
+    <w:lsdException w:name="Light Grid Accent 4" w:semiHidden="0" w:uiPriority="62" w:unhideWhenUsed="0"/>
+    <w:lsdException w:name="Medium Shading 1 Accent 4" w:semiHidden="0" w:uiPriority="63" w:unhideWhenUsed="0"/>
+    <w:lsdException w:name="Medium Shading 2 Accent 4" w:semiHidden="0" w:uiPriority="64" w:unhideWhenUsed="0"/>
+    <w:lsdException w:name="Medium List 1 Accent 4" w:semiHidden="0" w:uiPriority="65" w:unhideWhenUsed="0"/>
+    <w:lsdException w:name="Medium List 2 Accent 4" w:semiHidden="0" w:uiPriority="66" w:unhideWhenUsed="0"/>
+    <w:lsdException w:name="Medium Grid 1 Accent 4" w:semiHidden="0" w:uiPriority="67" w:unhideWhenUsed="0"/>
+    <w:lsdException w:name="Medium Grid 2 Accent 4" w:semiHidden="0" w:uiPriority="68" w:unhideWhenUsed="0"/>
+    <w:lsdException w:name="Medium Grid 3 Accent 4" w:semiHidden="0" w:uiPriority="69" w:unhideWhenUsed="0"/>
+    <w:lsdException w:name="Dark List Accent 4" w:semiHidden="0" w:uiPriority="70" w:unhideWhenUsed="0"/>
+    <w:lsdException w:name="Colorful Shading Accent 4" w:semiHidden="0" w:uiPriority="71" w:unhideWhenUsed="0"/>
+    <w:lsdException w:name="Colorful List Accent 4" w:semiHidden="0" w:uiPriority="72" w:unhideWhenUsed="0"/>
+    <w:lsdException w:name="Colorful Grid Accent 4" w:semiHidden="0" w:uiPriority="73" w:unhideWhenUsed="0"/>
+    <w:lsdException w:name="Light Shading Accent 5" w:semiHidden="0" w:uiPriority="60" w:unhideWhenUsed="0"/>
+    <w:lsdException w:name="Light List Accent 5" w:semiHidden="0" w:uiPriority="61" w:unhideWhenUsed="0"/>
+    <w:lsdException w:name="Light Grid Accent 5" w:semiHidden="0" w:uiPriority="62" w:unhideWhenUsed="0"/>
+    <w:lsdException w:name="Medium Shading 1 Accent 5" w:semiHidden="0" w:uiPriority="63" w:unhideWhenUsed="0"/>
+    <w:lsdException w:name="Medium Shading 2 Accent 5" w:semiHidden="0" w:uiPriority="64" w:unhideWhenUsed="0"/>
+    <w:lsdException w:name="Medium List 1 Accent 5" w:semiHidden="0" w:uiPriority="65" w:unhideWhenUsed="0"/>
+    <w:lsdException w:name="Medium List 2 Accent 5" w:semiHidden="0" w:uiPriority="66" w:unhideWhenUsed="0"/>
+    <w:lsdException w:name="Medium Grid 1 Accent 5" w:semiHidden="0" w:uiPriority="67" w:unhideWhenUsed="0"/>
+    <w:lsdException w:name="Medium Grid 2 Accent 5" w:semiHidden="0" w:uiPriority="68" w:unhideWhenUsed="0"/>
+    <w:lsdException w:name="Medium Grid 3 Accent 5" w:semiHidden="0" w:uiPriority="69" w:unhideWhenUsed="0"/>
+    <w:lsdException w:name="Dark List Accent 5" w:semiHidden="0" w:uiPriority="70" w:unhideWhenUsed="0"/>
+    <w:lsdException w:name="Colorful Shading Accent 5" w:semiHidden="0" w:uiPriority="71" w:unhideWhenUsed="0"/>
+    <w:lsdException w:name="Colorful List Accent 5" w:semiHidden="0" w:uiPriority="72" w:unhideWhenUsed="0"/>
+    <w:lsdException w:name="Colorful Grid Accent 5" w:semiHidden="0" w:uiPriority="73" w:unhideWhenUsed="0"/>
+    <w:lsdException w:name="Light Shading Accent 6" w:semiHidden="0" w:uiPriority="60" w:unhideWhenUsed="0"/>
+    <w:lsdException w:name="Light List Accent 6" w:semiHidden="0" w:uiPriority="61" w:unhideWhenUsed="0"/>
+    <w:lsdException w:name="Light Grid Accent 6" w:semiHidden="0" w:uiPriority="62" w:unhideWhenUsed="0"/>
+    <w:lsdException w:name="Medium Shading 1 Accent 6" w:semiHidden="0" w:uiPriority="63" w:unhideWhenUsed="0"/>
+    <w:lsdException w:name="Medium Shading 2 Accent 6" w:semiHidden="0" w:uiPriority="64" w:unhideWhenUsed="0"/>
+    <w:lsdException w:name="Medium List 1 Accent 6" w:semiHidden="0" w:uiPriority="65" w:unhideWhenUsed="0"/>
+    <w:lsdException w:name="Medium List 2 Accent 6" w:semiHidden="0" w:uiPriority="66" w:unhideWhenUsed="0"/>
+    <w:lsdException w:name="Medium Grid 1 Accent 6" w:semiHidden="0" w:uiPriority="67" w:unhideWhenUsed="0"/>
+    <w:lsdException w:name="Medium Grid 2 Accent 6" w:semiHidden="0" w:uiPriority="68" w:unhideWhenUsed="0"/>
+    <w:lsdException w:name="Medium Grid 3 Accent 6" w:semiHidden="0" w:uiPriority="69" w:unhideWhenUsed="0"/>
+    <w:lsdException w:name="Dark List Accent 6" w:semiHidden="0" w:uiPriority="70" w:unhideWhenUsed="0"/>
+    <w:lsdException w:name="Colorful Shading Accent 6" w:semiHidden="0" w:uiPriority="71" w:unhideWhenUsed="0"/>
+    <w:lsdException w:name="Colorful List Accent 6" w:semiHidden="0" w:uiPriority="72" w:unhideWhenUsed="0"/>
+    <w:lsdException w:name="Colorful Grid Accent 6" w:semiHidden="0" w:uiPriority="73" w:unhideWhenUsed="0"/>
+    <w:lsdException w:name="Subtle Emphasis" w:semiHidden="0" w:uiPriority="19" w:unhideWhenUsed="0" w:qFormat="1"/>
+    <w:lsdException w:name="Intense Emphasis" w:semiHidden="0" w:uiPriority="21" w:unhideWhenUsed="0" w:qFormat="1"/>
+    <w:lsdException w:name="Subtle Reference" w:semiHidden="0" w:uiPriority="31" w:unhideWhenUsed="0" w:qFormat="1"/>
+    <w:lsdException w:name="Intense Reference" w:semiHidden="0" w:uiPriority="32" w:unhideWhenUsed="0" w:qFormat="1"/>
+    <w:lsdException w:name="Book Title" w:semiHidden="0" w:uiPriority="33" w:unhideWhenUsed="0" w:qFormat="1"/>
+    <w:lsdException w:name="Bibliography" w:uiPriority="37"/>
+    <w:lsdException w:name="TOC Heading" w:uiPriority="39" w:qFormat="1"/>
   </w:latentStyles>
   <w:style w:type="paragraph" w:default="1" w:styleId="a">
     <w:name w:val="Normal"/>
@@ -5942,6 +5713,482 @@
     <w:rPr>
       <w:highlight w:val="none"/>
       <w:lang w:eastAsia="ru-RU"/>
+    </w:rPr>
+  </w:style>
+  <w:style w:type="paragraph" w:styleId="af">
+    <w:name w:val="Balloon Text"/>
+    <w:basedOn w:val="a"/>
+    <w:link w:val="af0"/>
+    <w:uiPriority w:val="99"/>
+    <w:semiHidden/>
+    <w:unhideWhenUsed/>
+    <w:rsid w:val="00930A8F"/>
+    <w:pPr>
+      <w:spacing w:line="240" w:lineRule="auto"/>
+    </w:pPr>
+    <w:rPr>
+      <w:rFonts w:ascii="Tahoma" w:hAnsi="Tahoma" w:cs="Tahoma"/>
+      <w:sz w:val="16"/>
+      <w:szCs w:val="16"/>
+    </w:rPr>
+  </w:style>
+  <w:style w:type="character" w:customStyle="1" w:styleId="af0">
+    <w:name w:val="Текст выноски Знак"/>
+    <w:basedOn w:val="a0"/>
+    <w:link w:val="af"/>
+    <w:uiPriority w:val="99"/>
+    <w:semiHidden/>
+    <w:rsid w:val="00930A8F"/>
+    <w:rPr>
+      <w:rFonts w:ascii="Tahoma" w:hAnsi="Tahoma" w:cs="Tahoma"/>
+      <w:sz w:val="16"/>
+      <w:szCs w:val="16"/>
+    </w:rPr>
+  </w:style>
+</w:styles>
+</file>
+
+<file path=word/stylesWithEffects.xml><?xml version="1.0" encoding="utf-8"?>
+<w:styles xmlns:wpc="http://schemas.microsoft.com/office/word/2010/wordprocessingCanvas" xmlns:mc="http://schemas.openxmlformats.org/markup-compatibility/2006" xmlns:o="urn:schemas-microsoft-com:office:office" xmlns:r="http://schemas.openxmlformats.org/officeDocument/2006/relationships" xmlns:m="http://schemas.openxmlformats.org/officeDocument/2006/math" xmlns:v="urn:schemas-microsoft-com:vml" xmlns:wp14="http://schemas.microsoft.com/office/word/2010/wordprocessingDrawing" xmlns:wp="http://schemas.openxmlformats.org/drawingml/2006/wordprocessingDrawing" xmlns:w10="urn:schemas-microsoft-com:office:word" xmlns:w="http://schemas.openxmlformats.org/wordprocessingml/2006/main" xmlns:w14="http://schemas.microsoft.com/office/word/2010/wordml" xmlns:wpg="http://schemas.microsoft.com/office/word/2010/wordprocessingGroup" xmlns:wpi="http://schemas.microsoft.com/office/word/2010/wordprocessingInk" xmlns:wne="http://schemas.microsoft.com/office/word/2006/wordml" xmlns:wps="http://schemas.microsoft.com/office/word/2010/wordprocessingShape" mc:Ignorable="w14 wp14">
+  <w:docDefaults>
+    <w:rPrDefault>
+      <w:rPr>
+        <w:rFonts w:ascii="Times New Roman" w:eastAsia="Times New Roman" w:hAnsi="Times New Roman" w:cs="Times New Roman"/>
+        <w:sz w:val="28"/>
+        <w:szCs w:val="28"/>
+        <w:highlight w:val="white"/>
+        <w:lang w:val="ru-RU" w:eastAsia="en-US" w:bidi="ar-SA"/>
+      </w:rPr>
+    </w:rPrDefault>
+    <w:pPrDefault>
+      <w:pPr>
+        <w:spacing w:line="360" w:lineRule="auto"/>
+        <w:ind w:firstLine="720"/>
+        <w:jc w:val="both"/>
+      </w:pPr>
+    </w:pPrDefault>
+  </w:docDefaults>
+  <w:latentStyles w:defLockedState="0" w:defUIPriority="99" w:defSemiHidden="1" w:defUnhideWhenUsed="1" w:defQFormat="0" w:count="267">
+    <w:lsdException w:name="Normal" w:semiHidden="0" w:uiPriority="0" w:unhideWhenUsed="0"/>
+    <w:lsdException w:name="heading 1" w:semiHidden="0" w:uiPriority="9" w:unhideWhenUsed="0"/>
+    <w:lsdException w:name="heading 2" w:uiPriority="9"/>
+    <w:lsdException w:name="heading 3" w:uiPriority="9"/>
+    <w:lsdException w:name="heading 4" w:uiPriority="9"/>
+    <w:lsdException w:name="heading 5" w:uiPriority="9"/>
+    <w:lsdException w:name="heading 6" w:uiPriority="9"/>
+    <w:lsdException w:name="heading 7" w:uiPriority="9" w:qFormat="1"/>
+    <w:lsdException w:name="heading 8" w:uiPriority="9" w:qFormat="1"/>
+    <w:lsdException w:name="heading 9" w:uiPriority="9" w:qFormat="1"/>
+    <w:lsdException w:name="toc 1" w:uiPriority="39"/>
+    <w:lsdException w:name="toc 2" w:uiPriority="39"/>
+    <w:lsdException w:name="toc 3" w:uiPriority="39"/>
+    <w:lsdException w:name="toc 4" w:uiPriority="39"/>
+    <w:lsdException w:name="toc 5" w:uiPriority="39"/>
+    <w:lsdException w:name="toc 6" w:uiPriority="39"/>
+    <w:lsdException w:name="toc 7" w:uiPriority="39"/>
+    <w:lsdException w:name="toc 8" w:uiPriority="39"/>
+    <w:lsdException w:name="toc 9" w:uiPriority="39"/>
+    <w:lsdException w:name="caption" w:uiPriority="35" w:qFormat="1"/>
+    <w:lsdException w:name="Title" w:semiHidden="0" w:uiPriority="10" w:unhideWhenUsed="0"/>
+    <w:lsdException w:name="Default Paragraph Font" w:uiPriority="1"/>
+    <w:lsdException w:name="Subtitle" w:semiHidden="0" w:uiPriority="11" w:unhideWhenUsed="0"/>
+    <w:lsdException w:name="Strong" w:semiHidden="0" w:uiPriority="22" w:unhideWhenUsed="0" w:qFormat="1"/>
+    <w:lsdException w:name="Emphasis" w:semiHidden="0" w:uiPriority="20" w:unhideWhenUsed="0" w:qFormat="1"/>
+    <w:lsdException w:name="Table Grid" w:semiHidden="0" w:uiPriority="59" w:unhideWhenUsed="0"/>
+    <w:lsdException w:name="Placeholder Text" w:unhideWhenUsed="0"/>
+    <w:lsdException w:name="No Spacing" w:semiHidden="0" w:uiPriority="1" w:unhideWhenUsed="0" w:qFormat="1"/>
+    <w:lsdException w:name="Light Shading" w:semiHidden="0" w:uiPriority="60" w:unhideWhenUsed="0"/>
+    <w:lsdException w:name="Light List" w:semiHidden="0" w:uiPriority="61" w:unhideWhenUsed="0"/>
+    <w:lsdException w:name="Light Grid" w:semiHidden="0" w:uiPriority="62" w:unhideWhenUsed="0"/>
+    <w:lsdException w:name="Medium Shading 1" w:semiHidden="0" w:uiPriority="63" w:unhideWhenUsed="0"/>
+    <w:lsdException w:name="Medium Shading 2" w:semiHidden="0" w:uiPriority="64" w:unhideWhenUsed="0"/>
+    <w:lsdException w:name="Medium List 1" w:semiHidden="0" w:uiPriority="65" w:unhideWhenUsed="0"/>
+    <w:lsdException w:name="Medium List 2" w:semiHidden="0" w:uiPriority="66" w:unhideWhenUsed="0"/>
+    <w:lsdException w:name="Medium Grid 1" w:semiHidden="0" w:uiPriority="67" w:unhideWhenUsed="0"/>
+    <w:lsdException w:name="Medium Grid 2" w:semiHidden="0" w:uiPriority="68" w:unhideWhenUsed="0"/>
+    <w:lsdException w:name="Medium Grid 3" w:semiHidden="0" w:uiPriority="69" w:unhideWhenUsed="0"/>
+    <w:lsdException w:name="Dark List" w:semiHidden="0" w:uiPriority="70" w:unhideWhenUsed="0"/>
+    <w:lsdException w:name="Colorful Shading" w:semiHidden="0" w:uiPriority="71" w:unhideWhenUsed="0"/>
+    <w:lsdException w:name="Colorful List" w:semiHidden="0" w:uiPriority="72" w:unhideWhenUsed="0"/>
+    <w:lsdException w:name="Colorful Grid" w:semiHidden="0" w:uiPriority="73" w:unhideWhenUsed="0"/>
+    <w:lsdException w:name="Light Shading Accent 1" w:semiHidden="0" w:uiPriority="60" w:unhideWhenUsed="0"/>
+    <w:lsdException w:name="Light List Accent 1" w:semiHidden="0" w:uiPriority="61" w:unhideWhenUsed="0"/>
+    <w:lsdException w:name="Light Grid Accent 1" w:semiHidden="0" w:uiPriority="62" w:unhideWhenUsed="0"/>
+    <w:lsdException w:name="Medium Shading 1 Accent 1" w:semiHidden="0" w:uiPriority="63" w:unhideWhenUsed="0"/>
+    <w:lsdException w:name="Medium Shading 2 Accent 1" w:semiHidden="0" w:uiPriority="64" w:unhideWhenUsed="0"/>
+    <w:lsdException w:name="Medium List 1 Accent 1" w:semiHidden="0" w:uiPriority="65" w:unhideWhenUsed="0"/>
+    <w:lsdException w:name="Revision" w:unhideWhenUsed="0"/>
+    <w:lsdException w:name="List Paragraph" w:semiHidden="0" w:uiPriority="34" w:unhideWhenUsed="0" w:qFormat="1"/>
+    <w:lsdException w:name="Quote" w:semiHidden="0" w:uiPriority="29" w:unhideWhenUsed="0" w:qFormat="1"/>
+    <w:lsdException w:name="Intense Quote" w:semiHidden="0" w:uiPriority="30" w:unhideWhenUsed="0" w:qFormat="1"/>
+    <w:lsdException w:name="Medium List 2 Accent 1" w:semiHidden="0" w:uiPriority="66" w:unhideWhenUsed="0"/>
+    <w:lsdException w:name="Medium Grid 1 Accent 1" w:semiHidden="0" w:uiPriority="67" w:unhideWhenUsed="0"/>
+    <w:lsdException w:name="Medium Grid 2 Accent 1" w:semiHidden="0" w:uiPriority="68" w:unhideWhenUsed="0"/>
+    <w:lsdException w:name="Medium Grid 3 Accent 1" w:semiHidden="0" w:uiPriority="69" w:unhideWhenUsed="0"/>
+    <w:lsdException w:name="Dark List Accent 1" w:semiHidden="0" w:uiPriority="70" w:unhideWhenUsed="0"/>
+    <w:lsdException w:name="Colorful Shading Accent 1" w:semiHidden="0" w:uiPriority="71" w:unhideWhenUsed="0"/>
+    <w:lsdException w:name="Colorful List Accent 1" w:semiHidden="0" w:uiPriority="72" w:unhideWhenUsed="0"/>
+    <w:lsdException w:name="Colorful Grid Accent 1" w:semiHidden="0" w:uiPriority="73" w:unhideWhenUsed="0"/>
+    <w:lsdException w:name="Light Shading Accent 2" w:semiHidden="0" w:uiPriority="60" w:unhideWhenUsed="0"/>
+    <w:lsdException w:name="Light List Accent 2" w:semiHidden="0" w:uiPriority="61" w:unhideWhenUsed="0"/>
+    <w:lsdException w:name="Light Grid Accent 2" w:semiHidden="0" w:uiPriority="62" w:unhideWhenUsed="0"/>
+    <w:lsdException w:name="Medium Shading 1 Accent 2" w:semiHidden="0" w:uiPriority="63" w:unhideWhenUsed="0"/>
+    <w:lsdException w:name="Medium Shading 2 Accent 2" w:semiHidden="0" w:uiPriority="64" w:unhideWhenUsed="0"/>
+    <w:lsdException w:name="Medium List 1 Accent 2" w:semiHidden="0" w:uiPriority="65" w:unhideWhenUsed="0"/>
+    <w:lsdException w:name="Medium List 2 Accent 2" w:semiHidden="0" w:uiPriority="66" w:unhideWhenUsed="0"/>
+    <w:lsdException w:name="Medium Grid 1 Accent 2" w:semiHidden="0" w:uiPriority="67" w:unhideWhenUsed="0"/>
+    <w:lsdException w:name="Medium Grid 2 Accent 2" w:semiHidden="0" w:uiPriority="68" w:unhideWhenUsed="0"/>
+    <w:lsdException w:name="Medium Grid 3 Accent 2" w:semiHidden="0" w:uiPriority="69" w:unhideWhenUsed="0"/>
+    <w:lsdException w:name="Dark List Accent 2" w:semiHidden="0" w:uiPriority="70" w:unhideWhenUsed="0"/>
+    <w:lsdException w:name="Colorful Shading Accent 2" w:semiHidden="0" w:uiPriority="71" w:unhideWhenUsed="0"/>
+    <w:lsdException w:name="Colorful List Accent 2" w:semiHidden="0" w:uiPriority="72" w:unhideWhenUsed="0"/>
+    <w:lsdException w:name="Colorful Grid Accent 2" w:semiHidden="0" w:uiPriority="73" w:unhideWhenUsed="0"/>
+    <w:lsdException w:name="Light Shading Accent 3" w:semiHidden="0" w:uiPriority="60" w:unhideWhenUsed="0"/>
+    <w:lsdException w:name="Light List Accent 3" w:semiHidden="0" w:uiPriority="61" w:unhideWhenUsed="0"/>
+    <w:lsdException w:name="Light Grid Accent 3" w:semiHidden="0" w:uiPriority="62" w:unhideWhenUsed="0"/>
+    <w:lsdException w:name="Medium Shading 1 Accent 3" w:semiHidden="0" w:uiPriority="63" w:unhideWhenUsed="0"/>
+    <w:lsdException w:name="Medium Shading 2 Accent 3" w:semiHidden="0" w:uiPriority="64" w:unhideWhenUsed="0"/>
+    <w:lsdException w:name="Medium List 1 Accent 3" w:semiHidden="0" w:uiPriority="65" w:unhideWhenUsed="0"/>
+    <w:lsdException w:name="Medium List 2 Accent 3" w:semiHidden="0" w:uiPriority="66" w:unhideWhenUsed="0"/>
+    <w:lsdException w:name="Medium Grid 1 Accent 3" w:semiHidden="0" w:uiPriority="67" w:unhideWhenUsed="0"/>
+    <w:lsdException w:name="Medium Grid 2 Accent 3" w:semiHidden="0" w:uiPriority="68" w:unhideWhenUsed="0"/>
+    <w:lsdException w:name="Medium Grid 3 Accent 3" w:semiHidden="0" w:uiPriority="69" w:unhideWhenUsed="0"/>
+    <w:lsdException w:name="Dark List Accent 3" w:semiHidden="0" w:uiPriority="70" w:unhideWhenUsed="0"/>
+    <w:lsdException w:name="Colorful Shading Accent 3" w:semiHidden="0" w:uiPriority="71" w:unhideWhenUsed="0"/>
+    <w:lsdException w:name="Colorful List Accent 3" w:semiHidden="0" w:uiPriority="72" w:unhideWhenUsed="0"/>
+    <w:lsdException w:name="Colorful Grid Accent 3" w:semiHidden="0" w:uiPriority="73" w:unhideWhenUsed="0"/>
+    <w:lsdException w:name="Light Shading Accent 4" w:semiHidden="0" w:uiPriority="60" w:unhideWhenUsed="0"/>
+    <w:lsdException w:name="Light List Accent 4" w:semiHidden="0" w:uiPriority="61" w:unhideWhenUsed="0"/>
+    <w:lsdException w:name="Light Grid Accent 4" w:semiHidden="0" w:uiPriority="62" w:unhideWhenUsed="0"/>
+    <w:lsdException w:name="Medium Shading 1 Accent 4" w:semiHidden="0" w:uiPriority="63" w:unhideWhenUsed="0"/>
+    <w:lsdException w:name="Medium Shading 2 Accent 4" w:semiHidden="0" w:uiPriority="64" w:unhideWhenUsed="0"/>
+    <w:lsdException w:name="Medium List 1 Accent 4" w:semiHidden="0" w:uiPriority="65" w:unhideWhenUsed="0"/>
+    <w:lsdException w:name="Medium List 2 Accent 4" w:semiHidden="0" w:uiPriority="66" w:unhideWhenUsed="0"/>
+    <w:lsdException w:name="Medium Grid 1 Accent 4" w:semiHidden="0" w:uiPriority="67" w:unhideWhenUsed="0"/>
+    <w:lsdException w:name="Medium Grid 2 Accent 4" w:semiHidden="0" w:uiPriority="68" w:unhideWhenUsed="0"/>
+    <w:lsdException w:name="Medium Grid 3 Accent 4" w:semiHidden="0" w:uiPriority="69" w:unhideWhenUsed="0"/>
+    <w:lsdException w:name="Dark List Accent 4" w:semiHidden="0" w:uiPriority="70" w:unhideWhenUsed="0"/>
+    <w:lsdException w:name="Colorful Shading Accent 4" w:semiHidden="0" w:uiPriority="71" w:unhideWhenUsed="0"/>
+    <w:lsdException w:name="Colorful List Accent 4" w:semiHidden="0" w:uiPriority="72" w:unhideWhenUsed="0"/>
+    <w:lsdException w:name="Colorful Grid Accent 4" w:semiHidden="0" w:uiPriority="73" w:unhideWhenUsed="0"/>
+    <w:lsdException w:name="Light Shading Accent 5" w:semiHidden="0" w:uiPriority="60" w:unhideWhenUsed="0"/>
+    <w:lsdException w:name="Light List Accent 5" w:semiHidden="0" w:uiPriority="61" w:unhideWhenUsed="0"/>
+    <w:lsdException w:name="Light Grid Accent 5" w:semiHidden="0" w:uiPriority="62" w:unhideWhenUsed="0"/>
+    <w:lsdException w:name="Medium Shading 1 Accent 5" w:semiHidden="0" w:uiPriority="63" w:unhideWhenUsed="0"/>
+    <w:lsdException w:name="Medium Shading 2 Accent 5" w:semiHidden="0" w:uiPriority="64" w:unhideWhenUsed="0"/>
+    <w:lsdException w:name="Medium List 1 Accent 5" w:semiHidden="0" w:uiPriority="65" w:unhideWhenUsed="0"/>
+    <w:lsdException w:name="Medium List 2 Accent 5" w:semiHidden="0" w:uiPriority="66" w:unhideWhenUsed="0"/>
+    <w:lsdException w:name="Medium Grid 1 Accent 5" w:semiHidden="0" w:uiPriority="67" w:unhideWhenUsed="0"/>
+    <w:lsdException w:name="Medium Grid 2 Accent 5" w:semiHidden="0" w:uiPriority="68" w:unhideWhenUsed="0"/>
+    <w:lsdException w:name="Medium Grid 3 Accent 5" w:semiHidden="0" w:uiPriority="69" w:unhideWhenUsed="0"/>
+    <w:lsdException w:name="Dark List Accent 5" w:semiHidden="0" w:uiPriority="70" w:unhideWhenUsed="0"/>
+    <w:lsdException w:name="Colorful Shading Accent 5" w:semiHidden="0" w:uiPriority="71" w:unhideWhenUsed="0"/>
+    <w:lsdException w:name="Colorful List Accent 5" w:semiHidden="0" w:uiPriority="72" w:unhideWhenUsed="0"/>
+    <w:lsdException w:name="Colorful Grid Accent 5" w:semiHidden="0" w:uiPriority="73" w:unhideWhenUsed="0"/>
+    <w:lsdException w:name="Light Shading Accent 6" w:semiHidden="0" w:uiPriority="60" w:unhideWhenUsed="0"/>
+    <w:lsdException w:name="Light List Accent 6" w:semiHidden="0" w:uiPriority="61" w:unhideWhenUsed="0"/>
+    <w:lsdException w:name="Light Grid Accent 6" w:semiHidden="0" w:uiPriority="62" w:unhideWhenUsed="0"/>
+    <w:lsdException w:name="Medium Shading 1 Accent 6" w:semiHidden="0" w:uiPriority="63" w:unhideWhenUsed="0"/>
+    <w:lsdException w:name="Medium Shading 2 Accent 6" w:semiHidden="0" w:uiPriority="64" w:unhideWhenUsed="0"/>
+    <w:lsdException w:name="Medium List 1 Accent 6" w:semiHidden="0" w:uiPriority="65" w:unhideWhenUsed="0"/>
+    <w:lsdException w:name="Medium List 2 Accent 6" w:semiHidden="0" w:uiPriority="66" w:unhideWhenUsed="0"/>
+    <w:lsdException w:name="Medium Grid 1 Accent 6" w:semiHidden="0" w:uiPriority="67" w:unhideWhenUsed="0"/>
+    <w:lsdException w:name="Medium Grid 2 Accent 6" w:semiHidden="0" w:uiPriority="68" w:unhideWhenUsed="0"/>
+    <w:lsdException w:name="Medium Grid 3 Accent 6" w:semiHidden="0" w:uiPriority="69" w:unhideWhenUsed="0"/>
+    <w:lsdException w:name="Dark List Accent 6" w:semiHidden="0" w:uiPriority="70" w:unhideWhenUsed="0"/>
+    <w:lsdException w:name="Colorful Shading Accent 6" w:semiHidden="0" w:uiPriority="71" w:unhideWhenUsed="0"/>
+    <w:lsdException w:name="Colorful List Accent 6" w:semiHidden="0" w:uiPriority="72" w:unhideWhenUsed="0"/>
+    <w:lsdException w:name="Colorful Grid Accent 6" w:semiHidden="0" w:uiPriority="73" w:unhideWhenUsed="0"/>
+    <w:lsdException w:name="Subtle Emphasis" w:semiHidden="0" w:uiPriority="19" w:unhideWhenUsed="0" w:qFormat="1"/>
+    <w:lsdException w:name="Intense Emphasis" w:semiHidden="0" w:uiPriority="21" w:unhideWhenUsed="0" w:qFormat="1"/>
+    <w:lsdException w:name="Subtle Reference" w:semiHidden="0" w:uiPriority="31" w:unhideWhenUsed="0" w:qFormat="1"/>
+    <w:lsdException w:name="Intense Reference" w:semiHidden="0" w:uiPriority="32" w:unhideWhenUsed="0" w:qFormat="1"/>
+    <w:lsdException w:name="Book Title" w:semiHidden="0" w:uiPriority="33" w:unhideWhenUsed="0" w:qFormat="1"/>
+    <w:lsdException w:name="Bibliography" w:uiPriority="37"/>
+    <w:lsdException w:name="TOC Heading" w:uiPriority="39" w:qFormat="1"/>
+  </w:latentStyles>
+  <w:style w:type="paragraph" w:default="1" w:styleId="a">
+    <w:name w:val="Normal"/>
+  </w:style>
+  <w:style w:type="character" w:default="1" w:styleId="a0">
+    <w:name w:val="Default Paragraph Font"/>
+    <w:uiPriority w:val="1"/>
+    <w:semiHidden/>
+    <w:unhideWhenUsed/>
+  </w:style>
+  <w:style w:type="table" w:default="1" w:styleId="a1">
+    <w:name w:val="Normal Table"/>
+    <w:uiPriority w:val="99"/>
+    <w:semiHidden/>
+    <w:unhideWhenUsed/>
+    <w:tblPr>
+      <w:tblInd w:w="0" w:type="dxa"/>
+      <w:tblCellMar>
+        <w:top w:w="0" w:type="dxa"/>
+        <w:left w:w="108" w:type="dxa"/>
+        <w:bottom w:w="0" w:type="dxa"/>
+        <w:right w:w="108" w:type="dxa"/>
+      </w:tblCellMar>
+    </w:tblPr>
+  </w:style>
+  <w:style w:type="numbering" w:default="1" w:styleId="a2">
+    <w:name w:val="No List"/>
+    <w:uiPriority w:val="99"/>
+    <w:semiHidden/>
+    <w:unhideWhenUsed/>
+  </w:style>
+  <w:style w:type="paragraph" w:styleId="1">
+    <w:name w:val="toc 1"/>
+    <w:basedOn w:val="a"/>
+    <w:next w:val="a"/>
+    <w:autoRedefine/>
+    <w:uiPriority w:val="39"/>
+    <w:unhideWhenUsed/>
+    <w:rsid w:val="00F75B3D"/>
+    <w:pPr>
+      <w:spacing w:after="100" w:line="240" w:lineRule="auto"/>
+    </w:pPr>
+  </w:style>
+  <w:style w:type="paragraph" w:customStyle="1" w:styleId="a3">
+    <w:name w:val="Сведения"/>
+    <w:basedOn w:val="a"/>
+    <w:link w:val="a4"/>
+    <w:qFormat/>
+    <w:rsid w:val="00883E9D"/>
+    <w:pPr>
+      <w:tabs>
+        <w:tab w:val="left" w:pos="-1161"/>
+        <w:tab w:val="left" w:pos="-720"/>
+        <w:tab w:val="left" w:pos="360"/>
+        <w:tab w:val="left" w:pos="426"/>
+        <w:tab w:val="left" w:pos="1440"/>
+      </w:tabs>
+      <w:snapToGrid w:val="0"/>
+      <w:spacing w:line="240" w:lineRule="auto"/>
+      <w:ind w:firstLine="0"/>
+      <w:jc w:val="center"/>
+    </w:pPr>
+    <w:rPr>
+      <w:i/>
+      <w:iCs/>
+      <w:sz w:val="24"/>
+      <w:szCs w:val="24"/>
+      <w:highlight w:val="none"/>
+    </w:rPr>
+  </w:style>
+  <w:style w:type="character" w:customStyle="1" w:styleId="a4">
+    <w:name w:val="Сведения Знак"/>
+    <w:basedOn w:val="a0"/>
+    <w:link w:val="a3"/>
+    <w:rsid w:val="00883E9D"/>
+    <w:rPr>
+      <w:i/>
+      <w:iCs/>
+      <w:sz w:val="24"/>
+      <w:szCs w:val="24"/>
+      <w:highlight w:val="none"/>
+    </w:rPr>
+  </w:style>
+  <w:style w:type="character" w:styleId="a5">
+    <w:name w:val="Hyperlink"/>
+    <w:basedOn w:val="a0"/>
+    <w:uiPriority w:val="99"/>
+    <w:unhideWhenUsed/>
+    <w:rsid w:val="00883E9D"/>
+    <w:rPr>
+      <w:color w:val="0000FF" w:themeColor="hyperlink"/>
+      <w:u w:val="single"/>
+    </w:rPr>
+  </w:style>
+  <w:style w:type="paragraph" w:customStyle="1" w:styleId="-">
+    <w:name w:val="Заг-лит"/>
+    <w:basedOn w:val="a"/>
+    <w:link w:val="-0"/>
+    <w:qFormat/>
+    <w:rsid w:val="009C6F5A"/>
+    <w:pPr>
+      <w:spacing w:before="240" w:after="120" w:line="240" w:lineRule="auto"/>
+      <w:ind w:firstLine="709"/>
+      <w:jc w:val="center"/>
+    </w:pPr>
+    <w:rPr>
+      <w:rFonts w:eastAsiaTheme="minorHAnsi" w:cstheme="minorBidi"/>
+      <w:b/>
+      <w:sz w:val="26"/>
+      <w:szCs w:val="22"/>
+      <w:highlight w:val="none"/>
+    </w:rPr>
+  </w:style>
+  <w:style w:type="character" w:customStyle="1" w:styleId="-0">
+    <w:name w:val="Заг-лит Знак"/>
+    <w:basedOn w:val="a0"/>
+    <w:link w:val="-"/>
+    <w:rsid w:val="009C6F5A"/>
+    <w:rPr>
+      <w:rFonts w:eastAsiaTheme="minorHAnsi" w:cstheme="minorBidi"/>
+      <w:b/>
+      <w:sz w:val="26"/>
+      <w:szCs w:val="22"/>
+      <w:highlight w:val="none"/>
+    </w:rPr>
+  </w:style>
+  <w:style w:type="paragraph" w:styleId="a6">
+    <w:name w:val="Normal (Web)"/>
+    <w:basedOn w:val="a"/>
+    <w:uiPriority w:val="99"/>
+    <w:unhideWhenUsed/>
+    <w:rsid w:val="00F102E1"/>
+    <w:pPr>
+      <w:spacing w:before="100" w:beforeAutospacing="1" w:after="100" w:afterAutospacing="1" w:line="240" w:lineRule="auto"/>
+      <w:ind w:firstLine="0"/>
+      <w:jc w:val="left"/>
+    </w:pPr>
+    <w:rPr>
+      <w:sz w:val="24"/>
+      <w:szCs w:val="24"/>
+      <w:highlight w:val="none"/>
+      <w:lang w:eastAsia="ru-RU"/>
+    </w:rPr>
+  </w:style>
+  <w:style w:type="character" w:styleId="a7">
+    <w:name w:val="Strong"/>
+    <w:basedOn w:val="a0"/>
+    <w:uiPriority w:val="22"/>
+    <w:qFormat/>
+    <w:rsid w:val="00F102E1"/>
+    <w:rPr>
+      <w:b/>
+      <w:bCs/>
+    </w:rPr>
+  </w:style>
+  <w:style w:type="character" w:styleId="a8">
+    <w:name w:val="annotation reference"/>
+    <w:basedOn w:val="a0"/>
+    <w:uiPriority w:val="99"/>
+    <w:semiHidden/>
+    <w:unhideWhenUsed/>
+    <w:rsid w:val="00E16AF0"/>
+    <w:rPr>
+      <w:sz w:val="16"/>
+      <w:szCs w:val="16"/>
+    </w:rPr>
+  </w:style>
+  <w:style w:type="paragraph" w:styleId="a9">
+    <w:name w:val="annotation text"/>
+    <w:basedOn w:val="a"/>
+    <w:link w:val="aa"/>
+    <w:uiPriority w:val="99"/>
+    <w:semiHidden/>
+    <w:unhideWhenUsed/>
+    <w:rsid w:val="00E16AF0"/>
+    <w:pPr>
+      <w:spacing w:line="240" w:lineRule="auto"/>
+    </w:pPr>
+    <w:rPr>
+      <w:sz w:val="20"/>
+      <w:szCs w:val="20"/>
+    </w:rPr>
+  </w:style>
+  <w:style w:type="character" w:customStyle="1" w:styleId="aa">
+    <w:name w:val="Текст примечания Знак"/>
+    <w:basedOn w:val="a0"/>
+    <w:link w:val="a9"/>
+    <w:uiPriority w:val="99"/>
+    <w:semiHidden/>
+    <w:rsid w:val="00E16AF0"/>
+    <w:rPr>
+      <w:sz w:val="20"/>
+      <w:szCs w:val="20"/>
+    </w:rPr>
+  </w:style>
+  <w:style w:type="paragraph" w:styleId="ab">
+    <w:name w:val="annotation subject"/>
+    <w:basedOn w:val="a9"/>
+    <w:next w:val="a9"/>
+    <w:link w:val="ac"/>
+    <w:uiPriority w:val="99"/>
+    <w:semiHidden/>
+    <w:unhideWhenUsed/>
+    <w:rsid w:val="00E16AF0"/>
+    <w:rPr>
+      <w:b/>
+      <w:bCs/>
+    </w:rPr>
+  </w:style>
+  <w:style w:type="character" w:customStyle="1" w:styleId="ac">
+    <w:name w:val="Тема примечания Знак"/>
+    <w:basedOn w:val="aa"/>
+    <w:link w:val="ab"/>
+    <w:uiPriority w:val="99"/>
+    <w:semiHidden/>
+    <w:rsid w:val="00E16AF0"/>
+    <w:rPr>
+      <w:b/>
+      <w:bCs/>
+      <w:sz w:val="20"/>
+      <w:szCs w:val="20"/>
+    </w:rPr>
+  </w:style>
+  <w:style w:type="paragraph" w:customStyle="1" w:styleId="ad">
+    <w:name w:val="ТЕКСТ"/>
+    <w:basedOn w:val="a"/>
+    <w:link w:val="ae"/>
+    <w:qFormat/>
+    <w:rsid w:val="003B6E10"/>
+    <w:pPr>
+      <w:widowControl w:val="0"/>
+      <w:pBdr>
+        <w:top w:val="nil"/>
+        <w:left w:val="nil"/>
+        <w:bottom w:val="nil"/>
+        <w:right w:val="nil"/>
+        <w:between w:val="nil"/>
+      </w:pBdr>
+      <w:ind w:firstLine="709"/>
+    </w:pPr>
+    <w:rPr>
+      <w:highlight w:val="none"/>
+      <w:lang w:eastAsia="ru-RU"/>
+    </w:rPr>
+  </w:style>
+  <w:style w:type="character" w:customStyle="1" w:styleId="ae">
+    <w:name w:val="ТЕКСТ Знак"/>
+    <w:basedOn w:val="a0"/>
+    <w:link w:val="ad"/>
+    <w:rsid w:val="003B6E10"/>
+    <w:rPr>
+      <w:highlight w:val="none"/>
+      <w:lang w:eastAsia="ru-RU"/>
+    </w:rPr>
+  </w:style>
+  <w:style w:type="paragraph" w:styleId="af">
+    <w:name w:val="Balloon Text"/>
+    <w:basedOn w:val="a"/>
+    <w:link w:val="af0"/>
+    <w:uiPriority w:val="99"/>
+    <w:semiHidden/>
+    <w:unhideWhenUsed/>
+    <w:rsid w:val="00930A8F"/>
+    <w:pPr>
+      <w:spacing w:line="240" w:lineRule="auto"/>
+    </w:pPr>
+    <w:rPr>
+      <w:rFonts w:ascii="Tahoma" w:hAnsi="Tahoma" w:cs="Tahoma"/>
+      <w:sz w:val="16"/>
+      <w:szCs w:val="16"/>
+    </w:rPr>
+  </w:style>
+  <w:style w:type="character" w:customStyle="1" w:styleId="af0">
+    <w:name w:val="Текст выноски Знак"/>
+    <w:basedOn w:val="a0"/>
+    <w:link w:val="af"/>
+    <w:uiPriority w:val="99"/>
+    <w:semiHidden/>
+    <w:rsid w:val="00930A8F"/>
+    <w:rPr>
+      <w:rFonts w:ascii="Tahoma" w:hAnsi="Tahoma" w:cs="Tahoma"/>
+      <w:sz w:val="16"/>
+      <w:szCs w:val="16"/>
     </w:rPr>
   </w:style>
 </w:styles>

</xml_diff>